<commit_message>
added raspberry pi code
</commit_message>
<xml_diff>
--- a/Provisioning Jig v3 Documentation.docx
+++ b/Provisioning Jig v3 Documentation.docx
@@ -11,6 +11,7 @@
           <w:color w:val="156082" w:themeColor="accent1"/>
         </w:rPr>
       </w:pPr>
+      <w:bookmarkStart w:id="0" w:name="_Hlk186999922"/>
       <w:r>
         <w:rPr>
           <w:b/>
@@ -27,6 +28,14 @@
         </w:rPr>
         <w:t>3</w:t>
       </w:r>
+      <w:r>
+        <w:rPr>
+          <w:b/>
+          <w:bCs/>
+          <w:color w:val="156082" w:themeColor="accent1"/>
+        </w:rPr>
+        <w:t xml:space="preserve"> Documentation</w:t>
+      </w:r>
     </w:p>
     <w:p>
       <w:r>
@@ -48,6 +57,14 @@
       <w:r>
         <w:br/>
       </w:r>
+      <w:r>
+        <w:pict w14:anchorId="5F97321D">
+          <v:rect id="_x0000_i1026" style="width:0;height:1.5pt" o:hralign="center" o:hrstd="t" o:hr="t" fillcolor="#a0a0a0" stroked="f"/>
+        </w:pict>
+      </w:r>
+      <w:bookmarkEnd w:id="0"/>
+    </w:p>
+    <w:p>
       <w:r>
         <w:br/>
       </w:r>
@@ -58,133 +75,28 @@
           <w:sz w:val="28"/>
           <w:szCs w:val="28"/>
         </w:rPr>
-        <w:t>Deliverables</w:t>
-      </w:r>
-      <w:r>
-        <w:rPr>
-          <w:sz w:val="28"/>
-          <w:szCs w:val="28"/>
-        </w:rPr>
-        <w:t>:</w:t>
-      </w:r>
-    </w:p>
-    <w:p>
-      <w:pPr>
-        <w:pStyle w:val="ListParagraph"/>
-        <w:numPr>
-          <w:ilvl w:val="0"/>
-          <w:numId w:val="1"/>
-        </w:numPr>
-      </w:pPr>
-      <w:r>
-        <w:t xml:space="preserve">Portable and Handheld System for Provisioning UCT Development Boards’ </w:t>
-      </w:r>
-      <w:r>
-        <w:br/>
-        <w:t xml:space="preserve">    - </w:t>
-      </w:r>
-      <w:r>
-        <w:t xml:space="preserve">Current </w:t>
-      </w:r>
-      <w:r>
-        <w:t>Debugger (STM32F103</w:t>
-      </w:r>
-      <w:r>
-        <w:t>C8</w:t>
-      </w:r>
-      <w:r>
-        <w:t xml:space="preserve">) </w:t>
-      </w:r>
-      <w:r>
-        <w:t xml:space="preserve">with latest STM32 </w:t>
-      </w:r>
-      <w:proofErr w:type="spellStart"/>
-      <w:r>
-        <w:t>STLink</w:t>
-      </w:r>
-      <w:proofErr w:type="spellEnd"/>
-      <w:r>
-        <w:t xml:space="preserve"> V2 version</w:t>
-      </w:r>
-      <w:r>
-        <w:t xml:space="preserve"> </w:t>
-      </w:r>
-      <w:r>
-        <w:br/>
-        <w:t xml:space="preserve">    - Target (STM32F051</w:t>
-      </w:r>
-      <w:r>
-        <w:t>C6</w:t>
-      </w:r>
-      <w:r>
-        <w:t>)</w:t>
-      </w:r>
-      <w:r>
-        <w:t xml:space="preserve"> with James Gowen’s Demo </w:t>
-      </w:r>
-    </w:p>
-    <w:p>
-      <w:pPr>
-        <w:pStyle w:val="ListParagraph"/>
-        <w:numPr>
-          <w:ilvl w:val="0"/>
-          <w:numId w:val="1"/>
-        </w:numPr>
-      </w:pPr>
-      <w:r>
-        <w:t xml:space="preserve">Design New Debugger (STM32F103CB), to be latest STM32 </w:t>
-      </w:r>
-      <w:proofErr w:type="spellStart"/>
-      <w:r>
-        <w:t>STLink</w:t>
-      </w:r>
-      <w:proofErr w:type="spellEnd"/>
-      <w:r>
-        <w:t xml:space="preserve"> V2.1 version, which introduces USB Re-enumeration, MSD for Drag and Drop Programming, and VCP for</w:t>
-      </w:r>
-      <w:r>
-        <w:t xml:space="preserve"> built-in</w:t>
-      </w:r>
-      <w:r>
-        <w:t xml:space="preserve"> USB-UART communication, that is</w:t>
-      </w:r>
-      <w:r>
-        <w:t xml:space="preserve"> also</w:t>
-      </w:r>
-      <w:r>
-        <w:t xml:space="preserve"> pin to pin compatible with </w:t>
-      </w:r>
-      <w:r>
-        <w:t xml:space="preserve">the </w:t>
-      </w:r>
-      <w:r>
-        <w:t>Current Debugger.</w:t>
-      </w:r>
-    </w:p>
-    <w:p>
-      <w:pPr>
-        <w:ind w:left="360"/>
-      </w:pPr>
-    </w:p>
-    <w:p>
-      <w:pPr>
-        <w:ind w:left="360"/>
-      </w:pPr>
-      <w:r>
-        <w:pict w14:anchorId="7F79B5E6">
-          <v:rect id="_x0000_i1025" style="width:0;height:1.5pt" o:hralign="center" o:hrstd="t" o:hr="t" fillcolor="#a0a0a0" stroked="f"/>
-        </w:pict>
-      </w:r>
-    </w:p>
-    <w:p>
-      <w:pPr>
+        <w:t>Host Machine</w:t>
+      </w:r>
+      <w:r>
         <w:rPr>
           <w:b/>
           <w:bCs/>
           <w:sz w:val="28"/>
           <w:szCs w:val="28"/>
         </w:rPr>
-      </w:pPr>
+        <w:t xml:space="preserve"> Details</w:t>
+      </w:r>
+      <w:r>
+        <w:rPr>
+          <w:sz w:val="28"/>
+          <w:szCs w:val="28"/>
+        </w:rPr>
+        <w:t xml:space="preserve">: </w:t>
+      </w:r>
+      <w:r>
+        <w:br/>
+        <w:t>Raspberry Pi 3B+ with Raspberry Pi OS 64-bit, with 16GB SD Card, SSH and VNC enabled</w:t>
+      </w:r>
     </w:p>
     <w:p>
       <w:pPr>
@@ -195,6 +107,32 @@
           <w:szCs w:val="28"/>
         </w:rPr>
       </w:pPr>
+      <w:r>
+        <w:t xml:space="preserve">Username: </w:t>
+      </w:r>
+      <w:proofErr w:type="spellStart"/>
+      <w:r>
+        <w:t>ProvisioningJig</w:t>
+      </w:r>
+      <w:proofErr w:type="spellEnd"/>
+      <w:r>
+        <w:br/>
+        <w:t xml:space="preserve">Password: </w:t>
+      </w:r>
+      <w:proofErr w:type="spellStart"/>
+      <w:r>
+        <w:t>ProvisioningJig</w:t>
+      </w:r>
+      <w:proofErr w:type="spellEnd"/>
+      <w:r>
+        <w:br/>
+        <w:t xml:space="preserve">Hostname: </w:t>
+      </w:r>
+      <w:proofErr w:type="spellStart"/>
+      <w:r>
+        <w:t>raspberrypi</w:t>
+      </w:r>
+      <w:proofErr w:type="spellEnd"/>
     </w:p>
     <w:p>
       <w:pPr>
@@ -215,564 +153,23 @@
           <w:szCs w:val="28"/>
         </w:rPr>
       </w:pPr>
-    </w:p>
-    <w:p>
-      <w:pPr>
+      <w:r>
         <w:rPr>
           <w:b/>
           <w:bCs/>
           <w:sz w:val="28"/>
           <w:szCs w:val="28"/>
         </w:rPr>
-      </w:pPr>
-    </w:p>
-    <w:p>
-      <w:pPr>
+        <w:t xml:space="preserve">System </w:t>
+      </w:r>
+      <w:r>
         <w:rPr>
           <w:b/>
           <w:bCs/>
           <w:sz w:val="28"/>
           <w:szCs w:val="28"/>
         </w:rPr>
-      </w:pPr>
-    </w:p>
-    <w:p>
-      <w:pPr>
-        <w:rPr>
-          <w:b/>
-          <w:bCs/>
-          <w:sz w:val="28"/>
-          <w:szCs w:val="28"/>
-        </w:rPr>
-      </w:pPr>
-    </w:p>
-    <w:p>
-      <w:pPr>
-        <w:rPr>
-          <w:b/>
-          <w:bCs/>
-          <w:sz w:val="28"/>
-          <w:szCs w:val="28"/>
-        </w:rPr>
-      </w:pPr>
-    </w:p>
-    <w:p>
-      <w:pPr>
-        <w:rPr>
-          <w:b/>
-          <w:bCs/>
-          <w:sz w:val="28"/>
-          <w:szCs w:val="28"/>
-        </w:rPr>
-      </w:pPr>
-    </w:p>
-    <w:p>
-      <w:pPr>
-        <w:rPr>
-          <w:b/>
-          <w:bCs/>
-          <w:sz w:val="28"/>
-          <w:szCs w:val="28"/>
-        </w:rPr>
-      </w:pPr>
-    </w:p>
-    <w:p>
-      <w:pPr>
-        <w:rPr>
-          <w:b/>
-          <w:bCs/>
-          <w:sz w:val="28"/>
-          <w:szCs w:val="28"/>
-        </w:rPr>
-      </w:pPr>
-    </w:p>
-    <w:p>
-      <w:pPr>
-        <w:rPr>
-          <w:b/>
-          <w:bCs/>
-          <w:sz w:val="28"/>
-          <w:szCs w:val="28"/>
-        </w:rPr>
-      </w:pPr>
-    </w:p>
-    <w:p>
-      <w:r>
-        <w:rPr>
-          <w:b/>
-          <w:bCs/>
-          <w:sz w:val="28"/>
-          <w:szCs w:val="28"/>
-        </w:rPr>
-        <w:lastRenderedPageBreak/>
-        <w:t>Host Machine</w:t>
-      </w:r>
-      <w:r>
-        <w:rPr>
-          <w:sz w:val="28"/>
-          <w:szCs w:val="28"/>
-        </w:rPr>
-        <w:t xml:space="preserve">: </w:t>
-      </w:r>
-      <w:r>
-        <w:br/>
-        <w:t>Raspberry Pi 3B+ with Raspberry Pi OS 64-bit, with 16GB SD Card</w:t>
-      </w:r>
-    </w:p>
-    <w:p>
-      <w:r>
-        <w:t xml:space="preserve">Username: </w:t>
-      </w:r>
-      <w:proofErr w:type="spellStart"/>
-      <w:r>
-        <w:t>ProvisioningJig</w:t>
-      </w:r>
-      <w:proofErr w:type="spellEnd"/>
-      <w:r>
-        <w:br/>
-        <w:t xml:space="preserve">Password: </w:t>
-      </w:r>
-      <w:proofErr w:type="spellStart"/>
-      <w:r>
-        <w:t>ProvisioningJig</w:t>
-      </w:r>
-      <w:proofErr w:type="spellEnd"/>
-      <w:r>
-        <w:br/>
-        <w:t xml:space="preserve">Hostname: </w:t>
-      </w:r>
-      <w:proofErr w:type="spellStart"/>
-      <w:r>
-        <w:t>raspberrypi</w:t>
-      </w:r>
-      <w:proofErr w:type="spellEnd"/>
-      <w:r>
-        <w:br/>
-      </w:r>
-    </w:p>
-    <w:p>
-      <w:pPr>
-        <w:rPr>
-          <w:b/>
-          <w:bCs/>
-          <w:sz w:val="28"/>
-          <w:szCs w:val="28"/>
-        </w:rPr>
-      </w:pPr>
-      <w:r>
-        <w:rPr>
-          <w:b/>
-          <w:bCs/>
-          <w:sz w:val="28"/>
-          <w:szCs w:val="28"/>
-        </w:rPr>
-        <w:t>What was done</w:t>
-      </w:r>
-      <w:r>
-        <w:rPr>
-          <w:b/>
-          <w:bCs/>
-          <w:sz w:val="28"/>
-          <w:szCs w:val="28"/>
-        </w:rPr>
-        <w:t xml:space="preserve"> </w:t>
-      </w:r>
-      <w:r>
-        <w:rPr>
-          <w:b/>
-          <w:bCs/>
-          <w:sz w:val="28"/>
-          <w:szCs w:val="28"/>
-        </w:rPr>
-        <w:t xml:space="preserve">on the </w:t>
-      </w:r>
-      <w:r>
-        <w:rPr>
-          <w:b/>
-          <w:bCs/>
-          <w:sz w:val="28"/>
-          <w:szCs w:val="28"/>
-        </w:rPr>
-        <w:t>RPI</w:t>
-      </w:r>
-      <w:r>
-        <w:rPr>
-          <w:sz w:val="28"/>
-          <w:szCs w:val="28"/>
-        </w:rPr>
-        <w:t>:</w:t>
-      </w:r>
-      <w:r>
-        <w:br/>
-        <w:t xml:space="preserve">- installed </w:t>
-      </w:r>
-      <w:proofErr w:type="spellStart"/>
-      <w:r>
-        <w:t>openocd</w:t>
-      </w:r>
-      <w:proofErr w:type="spellEnd"/>
-      <w:r>
-        <w:t xml:space="preserve">, telnet, and </w:t>
-      </w:r>
-      <w:proofErr w:type="spellStart"/>
-      <w:r>
-        <w:t>STLink</w:t>
-      </w:r>
-      <w:proofErr w:type="spellEnd"/>
-      <w:r>
-        <w:t xml:space="preserve"> drivers for </w:t>
-      </w:r>
-      <w:r>
-        <w:t>L</w:t>
-      </w:r>
-      <w:r>
-        <w:t>inux x64</w:t>
-      </w:r>
-      <w:r>
-        <w:br/>
-        <w:t xml:space="preserve">- pip installed </w:t>
-      </w:r>
-      <w:proofErr w:type="spellStart"/>
-      <w:r>
-        <w:t>pexpect</w:t>
-      </w:r>
-      <w:proofErr w:type="spellEnd"/>
-      <w:r>
-        <w:t xml:space="preserve"> and</w:t>
-      </w:r>
-      <w:r>
-        <w:t xml:space="preserve"> RPI.GPIO</w:t>
-      </w:r>
-      <w:r>
-        <w:br/>
-      </w:r>
-      <w:r>
-        <w:br/>
-      </w:r>
-      <w:r>
-        <w:rPr>
-          <w:b/>
-          <w:bCs/>
-          <w:sz w:val="28"/>
-          <w:szCs w:val="28"/>
-        </w:rPr>
-        <w:t>What does the system need to do:</w:t>
-      </w:r>
-      <w:r>
-        <w:br/>
-        <w:t>- Auto login and run script on startup</w:t>
-      </w:r>
-      <w:r>
-        <w:br/>
-        <w:t>- Automatically detect which device is plugged in, and the version</w:t>
-      </w:r>
-      <w:r>
-        <w:br/>
-        <w:t xml:space="preserve">- </w:t>
-      </w:r>
-      <w:r>
-        <w:t>Flash</w:t>
-      </w:r>
-      <w:r>
-        <w:t xml:space="preserve"> the device via SWD, with </w:t>
-      </w:r>
-      <w:r>
-        <w:t>its</w:t>
-      </w:r>
-      <w:r>
-        <w:t xml:space="preserve"> specific binary file</w:t>
-      </w:r>
-      <w:r>
-        <w:br/>
-        <w:t xml:space="preserve">- Upgrade the </w:t>
-      </w:r>
-      <w:proofErr w:type="spellStart"/>
-      <w:r>
-        <w:t>STLink</w:t>
-      </w:r>
-      <w:proofErr w:type="spellEnd"/>
-      <w:r>
-        <w:t xml:space="preserve"> to the latest version, this step needed to be done with the STSW-LINK007 software package, which upgrades the </w:t>
-      </w:r>
-      <w:proofErr w:type="spellStart"/>
-      <w:r>
-        <w:t>STLink’s</w:t>
-      </w:r>
-      <w:proofErr w:type="spellEnd"/>
-      <w:r>
-        <w:t xml:space="preserve"> firmware via USB DFU</w:t>
-      </w:r>
-      <w:r>
-        <w:t xml:space="preserve"> </w:t>
-      </w:r>
-      <w:r>
-        <w:br/>
-      </w:r>
-      <w:r>
-        <w:br/>
-      </w:r>
-      <w:r>
-        <w:rPr>
-          <w:b/>
-          <w:bCs/>
-          <w:sz w:val="28"/>
-          <w:szCs w:val="28"/>
-        </w:rPr>
-        <w:t>What could the system not do:</w:t>
-      </w:r>
-      <w:r>
-        <w:br/>
-        <w:t xml:space="preserve">- Initially, using Windows on R and installing </w:t>
-      </w:r>
-      <w:proofErr w:type="spellStart"/>
-      <w:r>
-        <w:t>STLink</w:t>
-      </w:r>
-      <w:proofErr w:type="spellEnd"/>
-      <w:r>
-        <w:t xml:space="preserve"> Drivers for ARM64 was the only way to run the </w:t>
-      </w:r>
-      <w:proofErr w:type="spellStart"/>
-      <w:r>
-        <w:t>STLink</w:t>
-      </w:r>
-      <w:proofErr w:type="spellEnd"/>
-      <w:r>
-        <w:t xml:space="preserve"> firmware upgrader tool on the RPI, since the drivers and operating system combinations are either Linux/Windows x86_64 or </w:t>
-      </w:r>
-      <w:r>
-        <w:t xml:space="preserve">the above. </w:t>
-      </w:r>
-      <w:r>
-        <w:br/>
-        <w:t>A GUI is not needed to use the tool, simply run the command:</w:t>
-      </w:r>
-      <w:r>
-        <w:br/>
-      </w:r>
-      <w:r>
-        <w:rPr>
-          <w:i/>
-          <w:iCs/>
-        </w:rPr>
-        <w:t>$ ./&lt;stlink-firmware-upgrader.exe or .jar &gt;</w:t>
-      </w:r>
-      <w:r>
-        <w:rPr>
-          <w:i/>
-          <w:iCs/>
-        </w:rPr>
-        <w:t xml:space="preserve"> </w:t>
-      </w:r>
-      <w:r>
-        <w:rPr>
-          <w:i/>
-          <w:iCs/>
-        </w:rPr>
-        <w:t>-</w:t>
-      </w:r>
-      <w:proofErr w:type="spellStart"/>
-      <w:r>
-        <w:rPr>
-          <w:i/>
-          <w:iCs/>
-        </w:rPr>
-        <w:t>force_prog</w:t>
-      </w:r>
-      <w:proofErr w:type="spellEnd"/>
-      <w:r>
-        <w:rPr>
-          <w:i/>
-          <w:iCs/>
-        </w:rPr>
-        <w:t xml:space="preserve"> -</w:t>
-      </w:r>
-      <w:proofErr w:type="spellStart"/>
-      <w:r>
-        <w:rPr>
-          <w:i/>
-          <w:iCs/>
-        </w:rPr>
-        <w:t>jtag</w:t>
-      </w:r>
-      <w:proofErr w:type="spellEnd"/>
-      <w:r>
-        <w:rPr>
-          <w:i/>
-          <w:iCs/>
-        </w:rPr>
-        <w:t xml:space="preserve"> for V2</w:t>
-      </w:r>
-      <w:r>
-        <w:rPr>
-          <w:i/>
-          <w:iCs/>
-        </w:rPr>
-        <w:br/>
-        <w:t>$ ./&lt;stlink-firmware-upgrader.exe or .jar &gt; -</w:t>
-      </w:r>
-      <w:proofErr w:type="spellStart"/>
-      <w:r>
-        <w:rPr>
-          <w:i/>
-          <w:iCs/>
-        </w:rPr>
-        <w:t>force_prog</w:t>
-      </w:r>
-      <w:proofErr w:type="spellEnd"/>
-      <w:r>
-        <w:rPr>
-          <w:i/>
-          <w:iCs/>
-        </w:rPr>
-        <w:t xml:space="preserve"> -</w:t>
-      </w:r>
-      <w:proofErr w:type="spellStart"/>
-      <w:r>
-        <w:rPr>
-          <w:i/>
-          <w:iCs/>
-        </w:rPr>
-        <w:t>msvcp</w:t>
-      </w:r>
-      <w:proofErr w:type="spellEnd"/>
-      <w:r>
-        <w:rPr>
-          <w:i/>
-          <w:iCs/>
-        </w:rPr>
-        <w:t xml:space="preserve"> for V2.1</w:t>
-      </w:r>
-      <w:r>
-        <w:br/>
-        <w:t>Running windows was infeasible on the RPI, and occasionally breaks due to having to install unsigned drivers.</w:t>
-      </w:r>
-      <w:r>
-        <w:br/>
-      </w:r>
-      <w:r>
-        <w:br/>
-      </w:r>
-      <w:r>
-        <w:rPr>
-          <w:b/>
-          <w:bCs/>
-          <w:sz w:val="28"/>
-          <w:szCs w:val="28"/>
-        </w:rPr>
-        <w:t>What does the system actually do:</w:t>
-      </w:r>
-      <w:r>
-        <w:br/>
-        <w:t>- the debugger upgrade step has been eliminated by flashing pre-upgraded binary files (version specific), once it’s been flashed it’s ready for use.</w:t>
-      </w:r>
-      <w:r>
-        <w:br/>
-      </w:r>
-      <w:r>
-        <w:br/>
-      </w:r>
-    </w:p>
-    <w:p>
-      <w:pPr>
-        <w:rPr>
-          <w:b/>
-          <w:bCs/>
-          <w:sz w:val="28"/>
-          <w:szCs w:val="28"/>
-        </w:rPr>
-      </w:pPr>
-    </w:p>
-    <w:p>
-      <w:pPr>
-        <w:rPr>
-          <w:b/>
-          <w:bCs/>
-          <w:sz w:val="28"/>
-          <w:szCs w:val="28"/>
-        </w:rPr>
-      </w:pPr>
-    </w:p>
-    <w:p>
-      <w:r>
-        <w:rPr>
-          <w:b/>
-          <w:bCs/>
-          <w:sz w:val="28"/>
-          <w:szCs w:val="28"/>
-        </w:rPr>
-        <w:lastRenderedPageBreak/>
-        <w:t>How this was accomplished:</w:t>
-      </w:r>
-      <w:r>
-        <w:br/>
-      </w:r>
-      <w:r>
-        <w:t xml:space="preserve">- flashing unprotected binary files </w:t>
-      </w:r>
-      <w:proofErr w:type="gramStart"/>
-      <w:r>
-        <w:t>allow</w:t>
-      </w:r>
-      <w:proofErr w:type="gramEnd"/>
-      <w:r>
-        <w:t xml:space="preserve"> you to upgrade the </w:t>
-      </w:r>
-      <w:proofErr w:type="spellStart"/>
-      <w:r>
-        <w:t>STLink’s</w:t>
-      </w:r>
-      <w:proofErr w:type="spellEnd"/>
-      <w:r>
-        <w:t xml:space="preserve"> </w:t>
-      </w:r>
-      <w:r>
-        <w:t>firmware and</w:t>
-      </w:r>
-      <w:r>
-        <w:t xml:space="preserve"> read the devices memory</w:t>
-      </w:r>
-      <w:r>
-        <w:t xml:space="preserve"> afterwards to create pre-upgraded binaries, this was done for both the current and new debuggers, at the current time the latest version was V2J45. </w:t>
-      </w:r>
-      <w:r>
-        <w:br/>
-        <w:t>The debuggers are flash</w:t>
-      </w:r>
-      <w:r>
-        <w:t>ed</w:t>
-      </w:r>
-      <w:r>
-        <w:t xml:space="preserve"> with Read-Out Protection enabled, so they are more authentic and cannot be re-read, though the pre-programmed binaries are still unprotected.</w:t>
-      </w:r>
-    </w:p>
-    <w:p/>
-    <w:p>
-      <w:pPr>
-        <w:rPr>
-          <w:b/>
-          <w:bCs/>
-          <w:sz w:val="28"/>
-          <w:szCs w:val="28"/>
-        </w:rPr>
-      </w:pPr>
-      <w:r>
-        <w:rPr>
-          <w:b/>
-          <w:bCs/>
-          <w:sz w:val="28"/>
-          <w:szCs w:val="28"/>
-        </w:rPr>
-        <w:t>For updates</w:t>
-      </w:r>
-      <w:r>
-        <w:rPr>
-          <w:b/>
-          <w:bCs/>
-          <w:sz w:val="28"/>
-          <w:szCs w:val="28"/>
-        </w:rPr>
-        <w:t xml:space="preserve"> / reproduction</w:t>
+        <w:t>Functions</w:t>
       </w:r>
       <w:r>
         <w:rPr>
@@ -783,112 +180,14 @@
         </w:rPr>
         <w:t>:</w:t>
       </w:r>
-      <w:r>
-        <w:br/>
-        <w:t xml:space="preserve">- </w:t>
-      </w:r>
-      <w:r>
-        <w:t>main script is located at /Desktop/ProvisioningJig_Code/newMain.py</w:t>
-      </w:r>
-      <w:r>
-        <w:br/>
-        <w:t xml:space="preserve">- </w:t>
-      </w:r>
-      <w:r>
-        <w:t>binary file selection can be done from the telnet_commands.py file</w:t>
-      </w:r>
-      <w:r>
-        <w:br/>
-      </w:r>
-      <w:r>
-        <w:t xml:space="preserve">- use </w:t>
-      </w:r>
-      <w:r>
-        <w:t>Win32DiskImager</w:t>
-      </w:r>
-      <w:r>
-        <w:t xml:space="preserve"> </w:t>
-      </w:r>
-      <w:r>
-        <w:t>to create an .</w:t>
-      </w:r>
-      <w:proofErr w:type="spellStart"/>
-      <w:r>
-        <w:t>img</w:t>
-      </w:r>
-      <w:proofErr w:type="spellEnd"/>
-      <w:r>
-        <w:t xml:space="preserve"> of the </w:t>
-      </w:r>
-      <w:proofErr w:type="spellStart"/>
-      <w:r>
-        <w:t>ProvisioningJig’s</w:t>
-      </w:r>
-      <w:proofErr w:type="spellEnd"/>
-      <w:r>
-        <w:t xml:space="preserve"> SD Card</w:t>
-      </w:r>
-      <w:r>
-        <w:t xml:space="preserve">, and then </w:t>
-      </w:r>
-      <w:proofErr w:type="spellStart"/>
-      <w:r>
-        <w:t>PiShrink</w:t>
-      </w:r>
-      <w:proofErr w:type="spellEnd"/>
-      <w:r>
-        <w:t xml:space="preserve"> to compress it</w:t>
-      </w:r>
-      <w:r>
-        <w:t xml:space="preserve"> (optional)</w:t>
-      </w:r>
-      <w:r>
-        <w:rPr>
-          <w:sz w:val="28"/>
-          <w:szCs w:val="28"/>
-        </w:rPr>
-        <w:br/>
-      </w:r>
-      <w:r>
-        <w:t xml:space="preserve">- use </w:t>
-      </w:r>
-      <w:r>
-        <w:t>Win32DiskImager</w:t>
-      </w:r>
-      <w:r>
-        <w:t xml:space="preserve"> </w:t>
-      </w:r>
-      <w:r>
-        <w:t>to</w:t>
-      </w:r>
-      <w:r>
-        <w:t xml:space="preserve"> </w:t>
-      </w:r>
-      <w:r>
-        <w:t>flash</w:t>
-      </w:r>
-      <w:r>
-        <w:t xml:space="preserve"> the desired .</w:t>
-      </w:r>
-      <w:proofErr w:type="spellStart"/>
-      <w:r>
-        <w:t>img</w:t>
-      </w:r>
-      <w:proofErr w:type="spellEnd"/>
-      <w:r>
-        <w:t xml:space="preserve"> file to </w:t>
-      </w:r>
-      <w:r>
-        <w:t xml:space="preserve">a </w:t>
-      </w:r>
-      <w:r>
-        <w:t>SD Card</w:t>
-      </w:r>
     </w:p>
-    <w:p/>
     <w:p>
       <w:pPr>
-        <w:keepNext/>
+        <w:pStyle w:val="ListParagraph"/>
+        <w:numPr>
+          <w:ilvl w:val="0"/>
+          <w:numId w:val="13"/>
+        </w:numPr>
         <w:rPr>
           <w:b/>
           <w:bCs/>
@@ -897,142 +196,92 @@
         </w:rPr>
       </w:pPr>
       <w:r>
+        <w:t>Auto login and run</w:t>
+      </w:r>
+      <w:r>
+        <w:t xml:space="preserve"> provisioning</w:t>
+      </w:r>
+      <w:r>
+        <w:t xml:space="preserve"> script on startup</w:t>
+      </w:r>
+    </w:p>
+    <w:p>
+      <w:pPr>
+        <w:pStyle w:val="ListParagraph"/>
+        <w:numPr>
+          <w:ilvl w:val="0"/>
+          <w:numId w:val="13"/>
+        </w:numPr>
         <w:rPr>
           <w:b/>
           <w:bCs/>
           <w:sz w:val="28"/>
           <w:szCs w:val="28"/>
         </w:rPr>
-        <w:t>Assembly</w:t>
-      </w:r>
-      <w:r>
+      </w:pPr>
+      <w:r>
+        <w:t>Automatically detect which device is plugged in, and the version</w:t>
+      </w:r>
+    </w:p>
+    <w:p>
+      <w:pPr>
+        <w:pStyle w:val="ListParagraph"/>
+        <w:numPr>
+          <w:ilvl w:val="0"/>
+          <w:numId w:val="13"/>
+        </w:numPr>
         <w:rPr>
           <w:b/>
           <w:bCs/>
           <w:sz w:val="28"/>
           <w:szCs w:val="28"/>
         </w:rPr>
-        <w:t xml:space="preserve"> Considerations</w:t>
-      </w:r>
-      <w:r>
+      </w:pPr>
+      <w:r>
+        <w:t>Flash the device via SWD, with its specific binary file</w:t>
+      </w:r>
+    </w:p>
+    <w:p>
+      <w:pPr>
+        <w:pStyle w:val="ListParagraph"/>
+        <w:numPr>
+          <w:ilvl w:val="0"/>
+          <w:numId w:val="13"/>
+        </w:numPr>
         <w:rPr>
           <w:b/>
           <w:bCs/>
           <w:sz w:val="28"/>
           <w:szCs w:val="28"/>
         </w:rPr>
-        <w:t>:</w:t>
+      </w:pPr>
+      <w:r>
+        <w:t xml:space="preserve">Upgrade the </w:t>
+      </w:r>
+      <w:proofErr w:type="spellStart"/>
+      <w:r>
+        <w:t>STLink</w:t>
+      </w:r>
+      <w:proofErr w:type="spellEnd"/>
+      <w:r>
+        <w:t xml:space="preserve"> to </w:t>
+      </w:r>
+      <w:r>
+        <w:t>a</w:t>
+      </w:r>
+      <w:r>
+        <w:t xml:space="preserve"> recent</w:t>
+      </w:r>
+      <w:r>
+        <w:t xml:space="preserve"> usable </w:t>
+      </w:r>
+      <w:r>
+        <w:t>version, this step needed to be done with the STSW-LINK007 software package</w:t>
+      </w:r>
+      <w:r>
+        <w:t>, but has been eliminated details found in the project report</w:t>
       </w:r>
     </w:p>
-    <w:p>
-      <w:pPr>
-        <w:keepNext/>
-        <w:jc w:val="center"/>
-      </w:pPr>
-    </w:p>
-    <w:p>
-      <w:pPr>
-        <w:pStyle w:val="Caption"/>
-        <w:jc w:val="center"/>
-        <w:rPr>
-          <w:b/>
-          <w:bCs/>
-        </w:rPr>
-      </w:pPr>
-      <w:r>
-        <w:t xml:space="preserve">Figure </w:t>
-      </w:r>
-      <w:r>
-        <w:fldChar w:fldCharType="begin"/>
-      </w:r>
-      <w:r>
-        <w:instrText xml:space="preserve"> SEQ Figure \* ARABIC </w:instrText>
-      </w:r>
-      <w:r>
-        <w:fldChar w:fldCharType="separate"/>
-      </w:r>
-      <w:r>
-        <w:rPr>
-          <w:noProof/>
-        </w:rPr>
-        <w:t>1</w:t>
-      </w:r>
-      <w:r>
-        <w:rPr>
-          <w:noProof/>
-        </w:rPr>
-        <w:fldChar w:fldCharType="end"/>
-      </w:r>
-      <w:r>
-        <w:t xml:space="preserve"> </w:t>
-      </w:r>
-      <w:proofErr w:type="spellStart"/>
-      <w:r>
-        <w:t>ProvisioningJig</w:t>
-      </w:r>
-      <w:proofErr w:type="spellEnd"/>
-      <w:r>
-        <w:t xml:space="preserve"> Assembly Stacking Order</w:t>
-      </w:r>
-    </w:p>
-    <w:p>
-      <w:pPr>
-        <w:pStyle w:val="ListParagraph"/>
-        <w:numPr>
-          <w:ilvl w:val="0"/>
-          <w:numId w:val="2"/>
-        </w:numPr>
-      </w:pPr>
-      <w:r>
-        <w:t xml:space="preserve">Optional </w:t>
-      </w:r>
-      <w:proofErr w:type="spellStart"/>
-      <w:r>
-        <w:t>STLink</w:t>
-      </w:r>
-      <w:proofErr w:type="spellEnd"/>
-      <w:r>
-        <w:t xml:space="preserve"> Cap to further prevent damage</w:t>
-      </w:r>
-    </w:p>
-    <w:p>
-      <w:pPr>
-        <w:pStyle w:val="ListParagraph"/>
-        <w:numPr>
-          <w:ilvl w:val="0"/>
-          <w:numId w:val="2"/>
-        </w:numPr>
-      </w:pPr>
-      <w:r>
-        <w:t>Enclosure is self-locking</w:t>
-      </w:r>
-    </w:p>
-    <w:p>
-      <w:pPr>
-        <w:pStyle w:val="ListParagraph"/>
-        <w:numPr>
-          <w:ilvl w:val="0"/>
-          <w:numId w:val="2"/>
-        </w:numPr>
-      </w:pPr>
-      <w:r>
-        <w:t>2x 10mm spacers are needed between the PCBs</w:t>
-      </w:r>
-    </w:p>
-    <w:p>
-      <w:pPr>
-        <w:pStyle w:val="ListParagraph"/>
-        <w:numPr>
-          <w:ilvl w:val="0"/>
-          <w:numId w:val="2"/>
-        </w:numPr>
-      </w:pPr>
-      <w:r>
-        <w:t>2x M2.5 Bolts &amp; Nuts should be used to secure the PCBs, or M2.5 Rods can be used to connect the Jig and the entire enclosure for table mounting</w:t>
-      </w:r>
-    </w:p>
-    <w:p/>
-    <w:p/>
     <w:p>
       <w:pPr>
         <w:rPr>
@@ -1049,7 +298,46 @@
           <w:sz w:val="28"/>
           <w:szCs w:val="28"/>
         </w:rPr>
-        <w:t>Recommendations:</w:t>
+        <w:t>System Routine:</w:t>
+      </w:r>
+    </w:p>
+    <w:p>
+      <w:pPr>
+        <w:rPr>
+          <w:b/>
+          <w:bCs/>
+          <w:sz w:val="28"/>
+          <w:szCs w:val="28"/>
+        </w:rPr>
+      </w:pPr>
+    </w:p>
+    <w:p>
+      <w:pPr>
+        <w:rPr>
+          <w:b/>
+          <w:bCs/>
+          <w:sz w:val="28"/>
+          <w:szCs w:val="28"/>
+        </w:rPr>
+      </w:pPr>
+    </w:p>
+    <w:p>
+      <w:pPr>
+        <w:rPr>
+          <w:b/>
+          <w:bCs/>
+          <w:sz w:val="28"/>
+          <w:szCs w:val="28"/>
+        </w:rPr>
+      </w:pPr>
+      <w:r>
+        <w:rPr>
+          <w:b/>
+          <w:bCs/>
+          <w:sz w:val="28"/>
+          <w:szCs w:val="28"/>
+        </w:rPr>
+        <w:t>For updates / reproduction:</w:t>
       </w:r>
     </w:p>
     <w:p>
@@ -1057,144 +345,175 @@
         <w:pStyle w:val="ListParagraph"/>
         <w:numPr>
           <w:ilvl w:val="0"/>
-          <w:numId w:val="3"/>
+          <w:numId w:val="7"/>
         </w:numPr>
         <w:rPr>
+          <w:b/>
+          <w:bCs/>
           <w:sz w:val="28"/>
           <w:szCs w:val="28"/>
         </w:rPr>
       </w:pPr>
-      <w:proofErr w:type="gramStart"/>
-      <w:r>
+      <w:r>
+        <w:t xml:space="preserve"> main script is located at /Desktop/ProvisioningJig_Code/newMain.py</w:t>
+      </w:r>
+    </w:p>
+    <w:p>
+      <w:pPr>
+        <w:pStyle w:val="ListParagraph"/>
+        <w:numPr>
+          <w:ilvl w:val="0"/>
+          <w:numId w:val="7"/>
+        </w:numPr>
         <w:rPr>
+          <w:b/>
+          <w:bCs/>
           <w:sz w:val="28"/>
           <w:szCs w:val="28"/>
         </w:rPr>
-        <w:t>if</w:t>
-      </w:r>
-      <w:proofErr w:type="gramEnd"/>
-      <w:r>
+      </w:pPr>
+      <w:r>
+        <w:t>binary file selection can be done from the telnet_commands.py file</w:t>
+      </w:r>
+    </w:p>
+    <w:p>
+      <w:pPr>
+        <w:pStyle w:val="ListParagraph"/>
+        <w:numPr>
+          <w:ilvl w:val="0"/>
+          <w:numId w:val="7"/>
+        </w:numPr>
         <w:rPr>
+          <w:b/>
+          <w:bCs/>
           <w:sz w:val="28"/>
           <w:szCs w:val="28"/>
         </w:rPr>
-        <w:t xml:space="preserve"> </w:t>
-      </w:r>
-      <w:r>
+      </w:pPr>
+      <w:r>
+        <w:t xml:space="preserve">use </w:t>
+      </w:r>
+      <w:r>
+        <w:t>Win32DiskImager</w:t>
+      </w:r>
+      <w:r>
+        <w:t xml:space="preserve"> to create an .</w:t>
+      </w:r>
+      <w:proofErr w:type="spellStart"/>
+      <w:r>
+        <w:t>img</w:t>
+      </w:r>
+      <w:proofErr w:type="spellEnd"/>
+      <w:r>
+        <w:t xml:space="preserve"> of the </w:t>
+      </w:r>
+      <w:proofErr w:type="spellStart"/>
+      <w:r>
+        <w:t>ProvisioningJig’s</w:t>
+      </w:r>
+      <w:proofErr w:type="spellEnd"/>
+      <w:r>
+        <w:t xml:space="preserve"> SD Card, and then </w:t>
+      </w:r>
+      <w:proofErr w:type="spellStart"/>
+      <w:r>
+        <w:t>PiShrink</w:t>
+      </w:r>
+      <w:proofErr w:type="spellEnd"/>
+      <w:r>
+        <w:t xml:space="preserve"> to compress it (optional, but saves a few GB and time)</w:t>
+      </w:r>
+    </w:p>
+    <w:p>
+      <w:pPr>
+        <w:pStyle w:val="ListParagraph"/>
+        <w:numPr>
+          <w:ilvl w:val="0"/>
+          <w:numId w:val="7"/>
+        </w:numPr>
         <w:rPr>
+          <w:b/>
+          <w:bCs/>
           <w:sz w:val="28"/>
           <w:szCs w:val="28"/>
         </w:rPr>
-        <w:t xml:space="preserve">Debugger RDP is not needed, you could write some more scripting to check the version of a debugger that’s plugged in before flashing it, if it is a newer version than current, then create a new binary from it and use that one, effectively making the </w:t>
+      </w:pPr>
+      <w:r>
+        <w:t xml:space="preserve">use </w:t>
+      </w:r>
+      <w:r>
+        <w:t>Win32DiskImager</w:t>
+      </w:r>
+      <w:r>
+        <w:t xml:space="preserve"> to</w:t>
+      </w:r>
+      <w:r>
+        <w:t xml:space="preserve"> </w:t>
+      </w:r>
+      <w:r>
+        <w:t>flash</w:t>
+      </w:r>
+      <w:r>
+        <w:t xml:space="preserve"> the desired .</w:t>
       </w:r>
       <w:proofErr w:type="spellStart"/>
       <w:r>
+        <w:t>img</w:t>
+      </w:r>
+      <w:proofErr w:type="spellEnd"/>
+      <w:r>
+        <w:t xml:space="preserve"> file to </w:t>
+      </w:r>
+      <w:r>
+        <w:t>a</w:t>
+      </w:r>
+      <w:r>
+        <w:t>n</w:t>
+      </w:r>
+      <w:r>
+        <w:t xml:space="preserve"> </w:t>
+      </w:r>
+      <w:r>
+        <w:t>SD Card</w:t>
+      </w:r>
+    </w:p>
+    <w:p>
+      <w:pPr>
+        <w:pStyle w:val="ListParagraph"/>
+        <w:numPr>
+          <w:ilvl w:val="0"/>
+          <w:numId w:val="7"/>
+        </w:numPr>
         <w:rPr>
+          <w:b/>
+          <w:bCs/>
           <w:sz w:val="28"/>
           <w:szCs w:val="28"/>
         </w:rPr>
-        <w:t>ProvisioningJig</w:t>
-      </w:r>
-      <w:proofErr w:type="spellEnd"/>
-      <w:r>
+      </w:pPr>
+      <w:r>
+        <w:t>assemble the Jig according to the assembly guide</w:t>
+      </w:r>
+    </w:p>
+    <w:p>
+      <w:pPr>
         <w:rPr>
+          <w:b/>
+          <w:bCs/>
           <w:sz w:val="28"/>
           <w:szCs w:val="28"/>
         </w:rPr>
-        <w:t xml:space="preserve"> </w:t>
-      </w:r>
-      <w:r>
+      </w:pPr>
+    </w:p>
+    <w:p>
+      <w:pPr>
         <w:rPr>
+          <w:b/>
+          <w:bCs/>
           <w:sz w:val="28"/>
           <w:szCs w:val="28"/>
         </w:rPr>
-        <w:t xml:space="preserve">parasitic and </w:t>
-      </w:r>
-      <w:r>
-        <w:rPr>
-          <w:sz w:val="28"/>
-          <w:szCs w:val="28"/>
-        </w:rPr>
-        <w:t xml:space="preserve">immortal. The original binary from ST is no longer used, so it’s not a breach of that </w:t>
-      </w:r>
-      <w:r>
-        <w:rPr>
-          <w:sz w:val="28"/>
-          <w:szCs w:val="28"/>
-        </w:rPr>
-        <w:lastRenderedPageBreak/>
-        <w:t xml:space="preserve">agreement to use unprotected </w:t>
-      </w:r>
-      <w:proofErr w:type="spellStart"/>
-      <w:r>
-        <w:rPr>
-          <w:sz w:val="28"/>
-          <w:szCs w:val="28"/>
-        </w:rPr>
-        <w:t>STLinks</w:t>
-      </w:r>
-      <w:proofErr w:type="spellEnd"/>
-      <w:r>
-        <w:rPr>
-          <w:sz w:val="28"/>
-          <w:szCs w:val="28"/>
-        </w:rPr>
-        <w:t>, but it could be a breach from another</w:t>
-      </w:r>
-      <w:r>
-        <w:rPr>
-          <w:sz w:val="28"/>
-          <w:szCs w:val="28"/>
-        </w:rPr>
-        <w:t xml:space="preserve"> agreement</w:t>
-      </w:r>
-      <w:r>
-        <w:rPr>
-          <w:sz w:val="28"/>
-          <w:szCs w:val="28"/>
-        </w:rPr>
-        <w:t>.</w:t>
-      </w:r>
-    </w:p>
-    <w:p>
-      <w:pPr>
-        <w:pStyle w:val="ListParagraph"/>
-        <w:numPr>
-          <w:ilvl w:val="0"/>
-          <w:numId w:val="3"/>
-        </w:numPr>
-        <w:rPr>
-          <w:sz w:val="28"/>
-          <w:szCs w:val="28"/>
-        </w:rPr>
-      </w:pPr>
-      <w:r>
-        <w:rPr>
-          <w:sz w:val="28"/>
-          <w:szCs w:val="28"/>
-        </w:rPr>
-        <w:t xml:space="preserve"> further protection against shorting pins on the RPI</w:t>
-      </w:r>
-    </w:p>
-    <w:p>
-      <w:pPr>
-        <w:pStyle w:val="ListParagraph"/>
-        <w:numPr>
-          <w:ilvl w:val="0"/>
-          <w:numId w:val="3"/>
-        </w:numPr>
-        <w:rPr>
-          <w:sz w:val="28"/>
-          <w:szCs w:val="28"/>
-        </w:rPr>
-      </w:pPr>
-      <w:r>
-        <w:rPr>
-          <w:sz w:val="28"/>
-          <w:szCs w:val="28"/>
-        </w:rPr>
-        <w:t>Using a RPI Zero instead of 3B+</w:t>
-      </w:r>
+      </w:pPr>
     </w:p>
     <w:p/>
     <w:sectPr>
@@ -1210,6 +529,119 @@
 <file path=word/numbering.xml><?xml version="1.0" encoding="utf-8"?>
 <w:numbering xmlns:wpc="http://schemas.microsoft.com/office/word/2010/wordprocessingCanvas" xmlns:cx="http://schemas.microsoft.com/office/drawing/2014/chartex" xmlns:cx1="http://schemas.microsoft.com/office/drawing/2015/9/8/chartex" xmlns:cx2="http://schemas.microsoft.com/office/drawing/2015/10/21/chartex" xmlns:cx3="http://schemas.microsoft.com/office/drawing/2016/5/9/chartex" xmlns:cx4="http://schemas.microsoft.com/office/drawing/2016/5/10/chartex" xmlns:cx5="http://schemas.microsoft.com/office/drawing/2016/5/11/chartex" xmlns:cx6="http://schemas.microsoft.com/office/drawing/2016/5/12/chartex" xmlns:cx7="http://schemas.microsoft.com/office/drawing/2016/5/13/chartex" xmlns:cx8="http://schemas.microsoft.com/office/drawing/2016/5/14/chartex" xmlns:mc="http://schemas.openxmlformats.org/markup-compatibility/2006" xmlns:aink="http://schemas.microsoft.com/office/drawing/2016/ink" xmlns:am3d="http://schemas.microsoft.com/office/drawing/2017/model3d" xmlns:o="urn:schemas-microsoft-com:office:office" xmlns:oel="http://schemas.microsoft.com/office/2019/extlst" xmlns:r="http://schemas.openxmlformats.org/officeDocument/2006/relationships" xmlns:m="http://schemas.openxmlformats.org/officeDocument/2006/math" xmlns:v="urn:schemas-microsoft-com:vml" xmlns:wp14="http://schemas.microsoft.com/office/word/2010/wordprocessingDrawing" xmlns:wp="http://schemas.openxmlformats.org/drawingml/2006/wordprocessingDrawing" xmlns:w10="urn:schemas-microsoft-com:office:word" xmlns:w="http://schemas.openxmlformats.org/wordprocessingml/2006/main" xmlns:w14="http://schemas.microsoft.com/office/word/2010/wordml" xmlns:w15="http://schemas.microsoft.com/office/word/2012/wordml" xmlns:w16cex="http://schemas.microsoft.com/office/word/2018/wordml/cex" xmlns:w16cid="http://schemas.microsoft.com/office/word/2016/wordml/cid" xmlns:w16="http://schemas.microsoft.com/office/word/2018/wordml" xmlns:w16du="http://schemas.microsoft.com/office/word/2023/wordml/word16du" xmlns:w16sdtdh="http://schemas.microsoft.com/office/word/2020/wordml/sdtdatahash" xmlns:w16se="http://schemas.microsoft.com/office/word/2015/wordml/symex" xmlns:wpg="http://schemas.microsoft.com/office/word/2010/wordprocessingGroup" xmlns:wpi="http://schemas.microsoft.com/office/word/2010/wordprocessingInk" xmlns:wne="http://schemas.microsoft.com/office/word/2006/wordml" xmlns:wps="http://schemas.microsoft.com/office/word/2010/wordprocessingShape" mc:Ignorable="w14 w15 w16se w16cid w16 w16cex w16sdtdh w16du wp14">
   <w:abstractNum w:abstractNumId="0" w15:restartNumberingAfterBreak="0">
+    <w:nsid w:val="21A033E1"/>
+    <w:multiLevelType w:val="hybridMultilevel"/>
+    <w:tmpl w:val="EA44F840"/>
+    <w:lvl w:ilvl="0" w:tplc="6D48C3A6">
+      <w:start w:val="1"/>
+      <w:numFmt w:val="bullet"/>
+      <w:lvlText w:val="-"/>
+      <w:lvlJc w:val="left"/>
+      <w:pPr>
+        <w:ind w:left="720" w:hanging="360"/>
+      </w:pPr>
+      <w:rPr>
+        <w:rFonts w:ascii="Aptos" w:eastAsiaTheme="minorHAnsi" w:hAnsi="Aptos" w:cstheme="minorBidi" w:hint="default"/>
+      </w:rPr>
+    </w:lvl>
+    <w:lvl w:ilvl="1" w:tplc="04090003" w:tentative="1">
+      <w:start w:val="1"/>
+      <w:numFmt w:val="bullet"/>
+      <w:lvlText w:val="o"/>
+      <w:lvlJc w:val="left"/>
+      <w:pPr>
+        <w:ind w:left="1440" w:hanging="360"/>
+      </w:pPr>
+      <w:rPr>
+        <w:rFonts w:ascii="Courier New" w:hAnsi="Courier New" w:cs="Courier New" w:hint="default"/>
+      </w:rPr>
+    </w:lvl>
+    <w:lvl w:ilvl="2" w:tplc="04090005" w:tentative="1">
+      <w:start w:val="1"/>
+      <w:numFmt w:val="bullet"/>
+      <w:lvlText w:val=""/>
+      <w:lvlJc w:val="left"/>
+      <w:pPr>
+        <w:ind w:left="2160" w:hanging="360"/>
+      </w:pPr>
+      <w:rPr>
+        <w:rFonts w:ascii="Wingdings" w:hAnsi="Wingdings" w:hint="default"/>
+      </w:rPr>
+    </w:lvl>
+    <w:lvl w:ilvl="3" w:tplc="04090001" w:tentative="1">
+      <w:start w:val="1"/>
+      <w:numFmt w:val="bullet"/>
+      <w:lvlText w:val=""/>
+      <w:lvlJc w:val="left"/>
+      <w:pPr>
+        <w:ind w:left="2880" w:hanging="360"/>
+      </w:pPr>
+      <w:rPr>
+        <w:rFonts w:ascii="Symbol" w:hAnsi="Symbol" w:hint="default"/>
+      </w:rPr>
+    </w:lvl>
+    <w:lvl w:ilvl="4" w:tplc="04090003" w:tentative="1">
+      <w:start w:val="1"/>
+      <w:numFmt w:val="bullet"/>
+      <w:lvlText w:val="o"/>
+      <w:lvlJc w:val="left"/>
+      <w:pPr>
+        <w:ind w:left="3600" w:hanging="360"/>
+      </w:pPr>
+      <w:rPr>
+        <w:rFonts w:ascii="Courier New" w:hAnsi="Courier New" w:cs="Courier New" w:hint="default"/>
+      </w:rPr>
+    </w:lvl>
+    <w:lvl w:ilvl="5" w:tplc="04090005" w:tentative="1">
+      <w:start w:val="1"/>
+      <w:numFmt w:val="bullet"/>
+      <w:lvlText w:val=""/>
+      <w:lvlJc w:val="left"/>
+      <w:pPr>
+        <w:ind w:left="4320" w:hanging="360"/>
+      </w:pPr>
+      <w:rPr>
+        <w:rFonts w:ascii="Wingdings" w:hAnsi="Wingdings" w:hint="default"/>
+      </w:rPr>
+    </w:lvl>
+    <w:lvl w:ilvl="6" w:tplc="04090001" w:tentative="1">
+      <w:start w:val="1"/>
+      <w:numFmt w:val="bullet"/>
+      <w:lvlText w:val=""/>
+      <w:lvlJc w:val="left"/>
+      <w:pPr>
+        <w:ind w:left="5040" w:hanging="360"/>
+      </w:pPr>
+      <w:rPr>
+        <w:rFonts w:ascii="Symbol" w:hAnsi="Symbol" w:hint="default"/>
+      </w:rPr>
+    </w:lvl>
+    <w:lvl w:ilvl="7" w:tplc="04090003" w:tentative="1">
+      <w:start w:val="1"/>
+      <w:numFmt w:val="bullet"/>
+      <w:lvlText w:val="o"/>
+      <w:lvlJc w:val="left"/>
+      <w:pPr>
+        <w:ind w:left="5760" w:hanging="360"/>
+      </w:pPr>
+      <w:rPr>
+        <w:rFonts w:ascii="Courier New" w:hAnsi="Courier New" w:cs="Courier New" w:hint="default"/>
+      </w:rPr>
+    </w:lvl>
+    <w:lvl w:ilvl="8" w:tplc="04090005" w:tentative="1">
+      <w:start w:val="1"/>
+      <w:numFmt w:val="bullet"/>
+      <w:lvlText w:val=""/>
+      <w:lvlJc w:val="left"/>
+      <w:pPr>
+        <w:ind w:left="6480" w:hanging="360"/>
+      </w:pPr>
+      <w:rPr>
+        <w:rFonts w:ascii="Wingdings" w:hAnsi="Wingdings" w:hint="default"/>
+      </w:rPr>
+    </w:lvl>
+  </w:abstractNum>
+  <w:abstractNum w:abstractNumId="1" w15:restartNumberingAfterBreak="0">
     <w:nsid w:val="25212C8D"/>
     <w:multiLevelType w:val="hybridMultilevel"/>
     <w:tmpl w:val="BA2E189C"/>
@@ -1322,7 +754,233 @@
       </w:rPr>
     </w:lvl>
   </w:abstractNum>
-  <w:abstractNum w:abstractNumId="1" w15:restartNumberingAfterBreak="0">
+  <w:abstractNum w:abstractNumId="2" w15:restartNumberingAfterBreak="0">
+    <w:nsid w:val="28B5517E"/>
+    <w:multiLevelType w:val="hybridMultilevel"/>
+    <w:tmpl w:val="2D6CE75A"/>
+    <w:lvl w:ilvl="0" w:tplc="04090001">
+      <w:start w:val="1"/>
+      <w:numFmt w:val="bullet"/>
+      <w:lvlText w:val=""/>
+      <w:lvlJc w:val="left"/>
+      <w:pPr>
+        <w:ind w:left="720" w:hanging="360"/>
+      </w:pPr>
+      <w:rPr>
+        <w:rFonts w:ascii="Symbol" w:hAnsi="Symbol" w:hint="default"/>
+      </w:rPr>
+    </w:lvl>
+    <w:lvl w:ilvl="1" w:tplc="FFFFFFFF" w:tentative="1">
+      <w:start w:val="1"/>
+      <w:numFmt w:val="bullet"/>
+      <w:lvlText w:val="o"/>
+      <w:lvlJc w:val="left"/>
+      <w:pPr>
+        <w:ind w:left="1440" w:hanging="360"/>
+      </w:pPr>
+      <w:rPr>
+        <w:rFonts w:ascii="Courier New" w:hAnsi="Courier New" w:cs="Courier New" w:hint="default"/>
+      </w:rPr>
+    </w:lvl>
+    <w:lvl w:ilvl="2" w:tplc="FFFFFFFF" w:tentative="1">
+      <w:start w:val="1"/>
+      <w:numFmt w:val="bullet"/>
+      <w:lvlText w:val=""/>
+      <w:lvlJc w:val="left"/>
+      <w:pPr>
+        <w:ind w:left="2160" w:hanging="360"/>
+      </w:pPr>
+      <w:rPr>
+        <w:rFonts w:ascii="Wingdings" w:hAnsi="Wingdings" w:hint="default"/>
+      </w:rPr>
+    </w:lvl>
+    <w:lvl w:ilvl="3" w:tplc="FFFFFFFF" w:tentative="1">
+      <w:start w:val="1"/>
+      <w:numFmt w:val="bullet"/>
+      <w:lvlText w:val=""/>
+      <w:lvlJc w:val="left"/>
+      <w:pPr>
+        <w:ind w:left="2880" w:hanging="360"/>
+      </w:pPr>
+      <w:rPr>
+        <w:rFonts w:ascii="Symbol" w:hAnsi="Symbol" w:hint="default"/>
+      </w:rPr>
+    </w:lvl>
+    <w:lvl w:ilvl="4" w:tplc="FFFFFFFF" w:tentative="1">
+      <w:start w:val="1"/>
+      <w:numFmt w:val="bullet"/>
+      <w:lvlText w:val="o"/>
+      <w:lvlJc w:val="left"/>
+      <w:pPr>
+        <w:ind w:left="3600" w:hanging="360"/>
+      </w:pPr>
+      <w:rPr>
+        <w:rFonts w:ascii="Courier New" w:hAnsi="Courier New" w:cs="Courier New" w:hint="default"/>
+      </w:rPr>
+    </w:lvl>
+    <w:lvl w:ilvl="5" w:tplc="FFFFFFFF" w:tentative="1">
+      <w:start w:val="1"/>
+      <w:numFmt w:val="bullet"/>
+      <w:lvlText w:val=""/>
+      <w:lvlJc w:val="left"/>
+      <w:pPr>
+        <w:ind w:left="4320" w:hanging="360"/>
+      </w:pPr>
+      <w:rPr>
+        <w:rFonts w:ascii="Wingdings" w:hAnsi="Wingdings" w:hint="default"/>
+      </w:rPr>
+    </w:lvl>
+    <w:lvl w:ilvl="6" w:tplc="FFFFFFFF" w:tentative="1">
+      <w:start w:val="1"/>
+      <w:numFmt w:val="bullet"/>
+      <w:lvlText w:val=""/>
+      <w:lvlJc w:val="left"/>
+      <w:pPr>
+        <w:ind w:left="5040" w:hanging="360"/>
+      </w:pPr>
+      <w:rPr>
+        <w:rFonts w:ascii="Symbol" w:hAnsi="Symbol" w:hint="default"/>
+      </w:rPr>
+    </w:lvl>
+    <w:lvl w:ilvl="7" w:tplc="FFFFFFFF" w:tentative="1">
+      <w:start w:val="1"/>
+      <w:numFmt w:val="bullet"/>
+      <w:lvlText w:val="o"/>
+      <w:lvlJc w:val="left"/>
+      <w:pPr>
+        <w:ind w:left="5760" w:hanging="360"/>
+      </w:pPr>
+      <w:rPr>
+        <w:rFonts w:ascii="Courier New" w:hAnsi="Courier New" w:cs="Courier New" w:hint="default"/>
+      </w:rPr>
+    </w:lvl>
+    <w:lvl w:ilvl="8" w:tplc="FFFFFFFF" w:tentative="1">
+      <w:start w:val="1"/>
+      <w:numFmt w:val="bullet"/>
+      <w:lvlText w:val=""/>
+      <w:lvlJc w:val="left"/>
+      <w:pPr>
+        <w:ind w:left="6480" w:hanging="360"/>
+      </w:pPr>
+      <w:rPr>
+        <w:rFonts w:ascii="Wingdings" w:hAnsi="Wingdings" w:hint="default"/>
+      </w:rPr>
+    </w:lvl>
+  </w:abstractNum>
+  <w:abstractNum w:abstractNumId="3" w15:restartNumberingAfterBreak="0">
+    <w:nsid w:val="361D3C01"/>
+    <w:multiLevelType w:val="hybridMultilevel"/>
+    <w:tmpl w:val="41641568"/>
+    <w:lvl w:ilvl="0" w:tplc="04090001">
+      <w:start w:val="1"/>
+      <w:numFmt w:val="bullet"/>
+      <w:lvlText w:val=""/>
+      <w:lvlJc w:val="left"/>
+      <w:pPr>
+        <w:ind w:left="720" w:hanging="360"/>
+      </w:pPr>
+      <w:rPr>
+        <w:rFonts w:ascii="Symbol" w:hAnsi="Symbol" w:hint="default"/>
+      </w:rPr>
+    </w:lvl>
+    <w:lvl w:ilvl="1" w:tplc="04090003" w:tentative="1">
+      <w:start w:val="1"/>
+      <w:numFmt w:val="bullet"/>
+      <w:lvlText w:val="o"/>
+      <w:lvlJc w:val="left"/>
+      <w:pPr>
+        <w:ind w:left="1440" w:hanging="360"/>
+      </w:pPr>
+      <w:rPr>
+        <w:rFonts w:ascii="Courier New" w:hAnsi="Courier New" w:cs="Courier New" w:hint="default"/>
+      </w:rPr>
+    </w:lvl>
+    <w:lvl w:ilvl="2" w:tplc="04090005" w:tentative="1">
+      <w:start w:val="1"/>
+      <w:numFmt w:val="bullet"/>
+      <w:lvlText w:val=""/>
+      <w:lvlJc w:val="left"/>
+      <w:pPr>
+        <w:ind w:left="2160" w:hanging="360"/>
+      </w:pPr>
+      <w:rPr>
+        <w:rFonts w:ascii="Wingdings" w:hAnsi="Wingdings" w:hint="default"/>
+      </w:rPr>
+    </w:lvl>
+    <w:lvl w:ilvl="3" w:tplc="04090001" w:tentative="1">
+      <w:start w:val="1"/>
+      <w:numFmt w:val="bullet"/>
+      <w:lvlText w:val=""/>
+      <w:lvlJc w:val="left"/>
+      <w:pPr>
+        <w:ind w:left="2880" w:hanging="360"/>
+      </w:pPr>
+      <w:rPr>
+        <w:rFonts w:ascii="Symbol" w:hAnsi="Symbol" w:hint="default"/>
+      </w:rPr>
+    </w:lvl>
+    <w:lvl w:ilvl="4" w:tplc="04090003" w:tentative="1">
+      <w:start w:val="1"/>
+      <w:numFmt w:val="bullet"/>
+      <w:lvlText w:val="o"/>
+      <w:lvlJc w:val="left"/>
+      <w:pPr>
+        <w:ind w:left="3600" w:hanging="360"/>
+      </w:pPr>
+      <w:rPr>
+        <w:rFonts w:ascii="Courier New" w:hAnsi="Courier New" w:cs="Courier New" w:hint="default"/>
+      </w:rPr>
+    </w:lvl>
+    <w:lvl w:ilvl="5" w:tplc="04090005" w:tentative="1">
+      <w:start w:val="1"/>
+      <w:numFmt w:val="bullet"/>
+      <w:lvlText w:val=""/>
+      <w:lvlJc w:val="left"/>
+      <w:pPr>
+        <w:ind w:left="4320" w:hanging="360"/>
+      </w:pPr>
+      <w:rPr>
+        <w:rFonts w:ascii="Wingdings" w:hAnsi="Wingdings" w:hint="default"/>
+      </w:rPr>
+    </w:lvl>
+    <w:lvl w:ilvl="6" w:tplc="04090001" w:tentative="1">
+      <w:start w:val="1"/>
+      <w:numFmt w:val="bullet"/>
+      <w:lvlText w:val=""/>
+      <w:lvlJc w:val="left"/>
+      <w:pPr>
+        <w:ind w:left="5040" w:hanging="360"/>
+      </w:pPr>
+      <w:rPr>
+        <w:rFonts w:ascii="Symbol" w:hAnsi="Symbol" w:hint="default"/>
+      </w:rPr>
+    </w:lvl>
+    <w:lvl w:ilvl="7" w:tplc="04090003" w:tentative="1">
+      <w:start w:val="1"/>
+      <w:numFmt w:val="bullet"/>
+      <w:lvlText w:val="o"/>
+      <w:lvlJc w:val="left"/>
+      <w:pPr>
+        <w:ind w:left="5760" w:hanging="360"/>
+      </w:pPr>
+      <w:rPr>
+        <w:rFonts w:ascii="Courier New" w:hAnsi="Courier New" w:cs="Courier New" w:hint="default"/>
+      </w:rPr>
+    </w:lvl>
+    <w:lvl w:ilvl="8" w:tplc="04090005" w:tentative="1">
+      <w:start w:val="1"/>
+      <w:numFmt w:val="bullet"/>
+      <w:lvlText w:val=""/>
+      <w:lvlJc w:val="left"/>
+      <w:pPr>
+        <w:ind w:left="6480" w:hanging="360"/>
+      </w:pPr>
+      <w:rPr>
+        <w:rFonts w:ascii="Wingdings" w:hAnsi="Wingdings" w:hint="default"/>
+      </w:rPr>
+    </w:lvl>
+  </w:abstractNum>
+  <w:abstractNum w:abstractNumId="4" w15:restartNumberingAfterBreak="0">
     <w:nsid w:val="391D3E84"/>
     <w:multiLevelType w:val="hybridMultilevel"/>
     <w:tmpl w:val="381E5476"/>
@@ -1435,7 +1093,463 @@
       </w:rPr>
     </w:lvl>
   </w:abstractNum>
-  <w:abstractNum w:abstractNumId="2" w15:restartNumberingAfterBreak="0">
+  <w:abstractNum w:abstractNumId="5" w15:restartNumberingAfterBreak="0">
+    <w:nsid w:val="40180FBA"/>
+    <w:multiLevelType w:val="hybridMultilevel"/>
+    <w:tmpl w:val="ED86F014"/>
+    <w:lvl w:ilvl="0" w:tplc="FB2ED0F6">
+      <w:numFmt w:val="bullet"/>
+      <w:lvlText w:val="-"/>
+      <w:lvlJc w:val="left"/>
+      <w:pPr>
+        <w:ind w:left="720" w:hanging="360"/>
+      </w:pPr>
+      <w:rPr>
+        <w:rFonts w:ascii="Aptos" w:eastAsiaTheme="minorHAnsi" w:hAnsi="Aptos" w:cstheme="minorBidi" w:hint="default"/>
+        <w:b w:val="0"/>
+        <w:sz w:val="24"/>
+      </w:rPr>
+    </w:lvl>
+    <w:lvl w:ilvl="1" w:tplc="04090003" w:tentative="1">
+      <w:start w:val="1"/>
+      <w:numFmt w:val="bullet"/>
+      <w:lvlText w:val="o"/>
+      <w:lvlJc w:val="left"/>
+      <w:pPr>
+        <w:ind w:left="1440" w:hanging="360"/>
+      </w:pPr>
+      <w:rPr>
+        <w:rFonts w:ascii="Courier New" w:hAnsi="Courier New" w:cs="Courier New" w:hint="default"/>
+      </w:rPr>
+    </w:lvl>
+    <w:lvl w:ilvl="2" w:tplc="04090005" w:tentative="1">
+      <w:start w:val="1"/>
+      <w:numFmt w:val="bullet"/>
+      <w:lvlText w:val=""/>
+      <w:lvlJc w:val="left"/>
+      <w:pPr>
+        <w:ind w:left="2160" w:hanging="360"/>
+      </w:pPr>
+      <w:rPr>
+        <w:rFonts w:ascii="Wingdings" w:hAnsi="Wingdings" w:hint="default"/>
+      </w:rPr>
+    </w:lvl>
+    <w:lvl w:ilvl="3" w:tplc="04090001" w:tentative="1">
+      <w:start w:val="1"/>
+      <w:numFmt w:val="bullet"/>
+      <w:lvlText w:val=""/>
+      <w:lvlJc w:val="left"/>
+      <w:pPr>
+        <w:ind w:left="2880" w:hanging="360"/>
+      </w:pPr>
+      <w:rPr>
+        <w:rFonts w:ascii="Symbol" w:hAnsi="Symbol" w:hint="default"/>
+      </w:rPr>
+    </w:lvl>
+    <w:lvl w:ilvl="4" w:tplc="04090003" w:tentative="1">
+      <w:start w:val="1"/>
+      <w:numFmt w:val="bullet"/>
+      <w:lvlText w:val="o"/>
+      <w:lvlJc w:val="left"/>
+      <w:pPr>
+        <w:ind w:left="3600" w:hanging="360"/>
+      </w:pPr>
+      <w:rPr>
+        <w:rFonts w:ascii="Courier New" w:hAnsi="Courier New" w:cs="Courier New" w:hint="default"/>
+      </w:rPr>
+    </w:lvl>
+    <w:lvl w:ilvl="5" w:tplc="04090005" w:tentative="1">
+      <w:start w:val="1"/>
+      <w:numFmt w:val="bullet"/>
+      <w:lvlText w:val=""/>
+      <w:lvlJc w:val="left"/>
+      <w:pPr>
+        <w:ind w:left="4320" w:hanging="360"/>
+      </w:pPr>
+      <w:rPr>
+        <w:rFonts w:ascii="Wingdings" w:hAnsi="Wingdings" w:hint="default"/>
+      </w:rPr>
+    </w:lvl>
+    <w:lvl w:ilvl="6" w:tplc="04090001" w:tentative="1">
+      <w:start w:val="1"/>
+      <w:numFmt w:val="bullet"/>
+      <w:lvlText w:val=""/>
+      <w:lvlJc w:val="left"/>
+      <w:pPr>
+        <w:ind w:left="5040" w:hanging="360"/>
+      </w:pPr>
+      <w:rPr>
+        <w:rFonts w:ascii="Symbol" w:hAnsi="Symbol" w:hint="default"/>
+      </w:rPr>
+    </w:lvl>
+    <w:lvl w:ilvl="7" w:tplc="04090003" w:tentative="1">
+      <w:start w:val="1"/>
+      <w:numFmt w:val="bullet"/>
+      <w:lvlText w:val="o"/>
+      <w:lvlJc w:val="left"/>
+      <w:pPr>
+        <w:ind w:left="5760" w:hanging="360"/>
+      </w:pPr>
+      <w:rPr>
+        <w:rFonts w:ascii="Courier New" w:hAnsi="Courier New" w:cs="Courier New" w:hint="default"/>
+      </w:rPr>
+    </w:lvl>
+    <w:lvl w:ilvl="8" w:tplc="04090005" w:tentative="1">
+      <w:start w:val="1"/>
+      <w:numFmt w:val="bullet"/>
+      <w:lvlText w:val=""/>
+      <w:lvlJc w:val="left"/>
+      <w:pPr>
+        <w:ind w:left="6480" w:hanging="360"/>
+      </w:pPr>
+      <w:rPr>
+        <w:rFonts w:ascii="Wingdings" w:hAnsi="Wingdings" w:hint="default"/>
+      </w:rPr>
+    </w:lvl>
+  </w:abstractNum>
+  <w:abstractNum w:abstractNumId="6" w15:restartNumberingAfterBreak="0">
+    <w:nsid w:val="477767FD"/>
+    <w:multiLevelType w:val="hybridMultilevel"/>
+    <w:tmpl w:val="2206A508"/>
+    <w:lvl w:ilvl="0" w:tplc="04090001">
+      <w:start w:val="1"/>
+      <w:numFmt w:val="bullet"/>
+      <w:lvlText w:val=""/>
+      <w:lvlJc w:val="left"/>
+      <w:pPr>
+        <w:ind w:left="720" w:hanging="360"/>
+      </w:pPr>
+      <w:rPr>
+        <w:rFonts w:ascii="Symbol" w:hAnsi="Symbol" w:hint="default"/>
+      </w:rPr>
+    </w:lvl>
+    <w:lvl w:ilvl="1" w:tplc="04090003" w:tentative="1">
+      <w:start w:val="1"/>
+      <w:numFmt w:val="bullet"/>
+      <w:lvlText w:val="o"/>
+      <w:lvlJc w:val="left"/>
+      <w:pPr>
+        <w:ind w:left="1440" w:hanging="360"/>
+      </w:pPr>
+      <w:rPr>
+        <w:rFonts w:ascii="Courier New" w:hAnsi="Courier New" w:cs="Courier New" w:hint="default"/>
+      </w:rPr>
+    </w:lvl>
+    <w:lvl w:ilvl="2" w:tplc="04090005" w:tentative="1">
+      <w:start w:val="1"/>
+      <w:numFmt w:val="bullet"/>
+      <w:lvlText w:val=""/>
+      <w:lvlJc w:val="left"/>
+      <w:pPr>
+        <w:ind w:left="2160" w:hanging="360"/>
+      </w:pPr>
+      <w:rPr>
+        <w:rFonts w:ascii="Wingdings" w:hAnsi="Wingdings" w:hint="default"/>
+      </w:rPr>
+    </w:lvl>
+    <w:lvl w:ilvl="3" w:tplc="04090001" w:tentative="1">
+      <w:start w:val="1"/>
+      <w:numFmt w:val="bullet"/>
+      <w:lvlText w:val=""/>
+      <w:lvlJc w:val="left"/>
+      <w:pPr>
+        <w:ind w:left="2880" w:hanging="360"/>
+      </w:pPr>
+      <w:rPr>
+        <w:rFonts w:ascii="Symbol" w:hAnsi="Symbol" w:hint="default"/>
+      </w:rPr>
+    </w:lvl>
+    <w:lvl w:ilvl="4" w:tplc="04090003" w:tentative="1">
+      <w:start w:val="1"/>
+      <w:numFmt w:val="bullet"/>
+      <w:lvlText w:val="o"/>
+      <w:lvlJc w:val="left"/>
+      <w:pPr>
+        <w:ind w:left="3600" w:hanging="360"/>
+      </w:pPr>
+      <w:rPr>
+        <w:rFonts w:ascii="Courier New" w:hAnsi="Courier New" w:cs="Courier New" w:hint="default"/>
+      </w:rPr>
+    </w:lvl>
+    <w:lvl w:ilvl="5" w:tplc="04090005" w:tentative="1">
+      <w:start w:val="1"/>
+      <w:numFmt w:val="bullet"/>
+      <w:lvlText w:val=""/>
+      <w:lvlJc w:val="left"/>
+      <w:pPr>
+        <w:ind w:left="4320" w:hanging="360"/>
+      </w:pPr>
+      <w:rPr>
+        <w:rFonts w:ascii="Wingdings" w:hAnsi="Wingdings" w:hint="default"/>
+      </w:rPr>
+    </w:lvl>
+    <w:lvl w:ilvl="6" w:tplc="04090001" w:tentative="1">
+      <w:start w:val="1"/>
+      <w:numFmt w:val="bullet"/>
+      <w:lvlText w:val=""/>
+      <w:lvlJc w:val="left"/>
+      <w:pPr>
+        <w:ind w:left="5040" w:hanging="360"/>
+      </w:pPr>
+      <w:rPr>
+        <w:rFonts w:ascii="Symbol" w:hAnsi="Symbol" w:hint="default"/>
+      </w:rPr>
+    </w:lvl>
+    <w:lvl w:ilvl="7" w:tplc="04090003" w:tentative="1">
+      <w:start w:val="1"/>
+      <w:numFmt w:val="bullet"/>
+      <w:lvlText w:val="o"/>
+      <w:lvlJc w:val="left"/>
+      <w:pPr>
+        <w:ind w:left="5760" w:hanging="360"/>
+      </w:pPr>
+      <w:rPr>
+        <w:rFonts w:ascii="Courier New" w:hAnsi="Courier New" w:cs="Courier New" w:hint="default"/>
+      </w:rPr>
+    </w:lvl>
+    <w:lvl w:ilvl="8" w:tplc="04090005" w:tentative="1">
+      <w:start w:val="1"/>
+      <w:numFmt w:val="bullet"/>
+      <w:lvlText w:val=""/>
+      <w:lvlJc w:val="left"/>
+      <w:pPr>
+        <w:ind w:left="6480" w:hanging="360"/>
+      </w:pPr>
+      <w:rPr>
+        <w:rFonts w:ascii="Wingdings" w:hAnsi="Wingdings" w:hint="default"/>
+      </w:rPr>
+    </w:lvl>
+  </w:abstractNum>
+  <w:abstractNum w:abstractNumId="7" w15:restartNumberingAfterBreak="0">
+    <w:nsid w:val="49B157FB"/>
+    <w:multiLevelType w:val="hybridMultilevel"/>
+    <w:tmpl w:val="1C22C63A"/>
+    <w:lvl w:ilvl="0" w:tplc="98F6BB0A">
+      <w:numFmt w:val="bullet"/>
+      <w:lvlText w:val="-"/>
+      <w:lvlJc w:val="left"/>
+      <w:pPr>
+        <w:ind w:left="720" w:hanging="360"/>
+      </w:pPr>
+      <w:rPr>
+        <w:rFonts w:ascii="Aptos" w:eastAsiaTheme="minorHAnsi" w:hAnsi="Aptos" w:cstheme="minorBidi" w:hint="default"/>
+        <w:b w:val="0"/>
+        <w:sz w:val="24"/>
+      </w:rPr>
+    </w:lvl>
+    <w:lvl w:ilvl="1" w:tplc="04090003" w:tentative="1">
+      <w:start w:val="1"/>
+      <w:numFmt w:val="bullet"/>
+      <w:lvlText w:val="o"/>
+      <w:lvlJc w:val="left"/>
+      <w:pPr>
+        <w:ind w:left="1440" w:hanging="360"/>
+      </w:pPr>
+      <w:rPr>
+        <w:rFonts w:ascii="Courier New" w:hAnsi="Courier New" w:cs="Courier New" w:hint="default"/>
+      </w:rPr>
+    </w:lvl>
+    <w:lvl w:ilvl="2" w:tplc="04090005" w:tentative="1">
+      <w:start w:val="1"/>
+      <w:numFmt w:val="bullet"/>
+      <w:lvlText w:val=""/>
+      <w:lvlJc w:val="left"/>
+      <w:pPr>
+        <w:ind w:left="2160" w:hanging="360"/>
+      </w:pPr>
+      <w:rPr>
+        <w:rFonts w:ascii="Wingdings" w:hAnsi="Wingdings" w:hint="default"/>
+      </w:rPr>
+    </w:lvl>
+    <w:lvl w:ilvl="3" w:tplc="04090001" w:tentative="1">
+      <w:start w:val="1"/>
+      <w:numFmt w:val="bullet"/>
+      <w:lvlText w:val=""/>
+      <w:lvlJc w:val="left"/>
+      <w:pPr>
+        <w:ind w:left="2880" w:hanging="360"/>
+      </w:pPr>
+      <w:rPr>
+        <w:rFonts w:ascii="Symbol" w:hAnsi="Symbol" w:hint="default"/>
+      </w:rPr>
+    </w:lvl>
+    <w:lvl w:ilvl="4" w:tplc="04090003" w:tentative="1">
+      <w:start w:val="1"/>
+      <w:numFmt w:val="bullet"/>
+      <w:lvlText w:val="o"/>
+      <w:lvlJc w:val="left"/>
+      <w:pPr>
+        <w:ind w:left="3600" w:hanging="360"/>
+      </w:pPr>
+      <w:rPr>
+        <w:rFonts w:ascii="Courier New" w:hAnsi="Courier New" w:cs="Courier New" w:hint="default"/>
+      </w:rPr>
+    </w:lvl>
+    <w:lvl w:ilvl="5" w:tplc="04090005" w:tentative="1">
+      <w:start w:val="1"/>
+      <w:numFmt w:val="bullet"/>
+      <w:lvlText w:val=""/>
+      <w:lvlJc w:val="left"/>
+      <w:pPr>
+        <w:ind w:left="4320" w:hanging="360"/>
+      </w:pPr>
+      <w:rPr>
+        <w:rFonts w:ascii="Wingdings" w:hAnsi="Wingdings" w:hint="default"/>
+      </w:rPr>
+    </w:lvl>
+    <w:lvl w:ilvl="6" w:tplc="04090001" w:tentative="1">
+      <w:start w:val="1"/>
+      <w:numFmt w:val="bullet"/>
+      <w:lvlText w:val=""/>
+      <w:lvlJc w:val="left"/>
+      <w:pPr>
+        <w:ind w:left="5040" w:hanging="360"/>
+      </w:pPr>
+      <w:rPr>
+        <w:rFonts w:ascii="Symbol" w:hAnsi="Symbol" w:hint="default"/>
+      </w:rPr>
+    </w:lvl>
+    <w:lvl w:ilvl="7" w:tplc="04090003" w:tentative="1">
+      <w:start w:val="1"/>
+      <w:numFmt w:val="bullet"/>
+      <w:lvlText w:val="o"/>
+      <w:lvlJc w:val="left"/>
+      <w:pPr>
+        <w:ind w:left="5760" w:hanging="360"/>
+      </w:pPr>
+      <w:rPr>
+        <w:rFonts w:ascii="Courier New" w:hAnsi="Courier New" w:cs="Courier New" w:hint="default"/>
+      </w:rPr>
+    </w:lvl>
+    <w:lvl w:ilvl="8" w:tplc="04090005" w:tentative="1">
+      <w:start w:val="1"/>
+      <w:numFmt w:val="bullet"/>
+      <w:lvlText w:val=""/>
+      <w:lvlJc w:val="left"/>
+      <w:pPr>
+        <w:ind w:left="6480" w:hanging="360"/>
+      </w:pPr>
+      <w:rPr>
+        <w:rFonts w:ascii="Wingdings" w:hAnsi="Wingdings" w:hint="default"/>
+      </w:rPr>
+    </w:lvl>
+  </w:abstractNum>
+  <w:abstractNum w:abstractNumId="8" w15:restartNumberingAfterBreak="0">
+    <w:nsid w:val="4B3D31BB"/>
+    <w:multiLevelType w:val="hybridMultilevel"/>
+    <w:tmpl w:val="0A18BF30"/>
+    <w:lvl w:ilvl="0" w:tplc="04090001">
+      <w:start w:val="1"/>
+      <w:numFmt w:val="bullet"/>
+      <w:lvlText w:val=""/>
+      <w:lvlJc w:val="left"/>
+      <w:pPr>
+        <w:ind w:left="1080" w:hanging="360"/>
+      </w:pPr>
+      <w:rPr>
+        <w:rFonts w:ascii="Symbol" w:hAnsi="Symbol" w:hint="default"/>
+        <w:b w:val="0"/>
+        <w:sz w:val="24"/>
+      </w:rPr>
+    </w:lvl>
+    <w:lvl w:ilvl="1" w:tplc="FFFFFFFF" w:tentative="1">
+      <w:start w:val="1"/>
+      <w:numFmt w:val="bullet"/>
+      <w:lvlText w:val="o"/>
+      <w:lvlJc w:val="left"/>
+      <w:pPr>
+        <w:ind w:left="1800" w:hanging="360"/>
+      </w:pPr>
+      <w:rPr>
+        <w:rFonts w:ascii="Courier New" w:hAnsi="Courier New" w:cs="Courier New" w:hint="default"/>
+      </w:rPr>
+    </w:lvl>
+    <w:lvl w:ilvl="2" w:tplc="FFFFFFFF" w:tentative="1">
+      <w:start w:val="1"/>
+      <w:numFmt w:val="bullet"/>
+      <w:lvlText w:val=""/>
+      <w:lvlJc w:val="left"/>
+      <w:pPr>
+        <w:ind w:left="2520" w:hanging="360"/>
+      </w:pPr>
+      <w:rPr>
+        <w:rFonts w:ascii="Wingdings" w:hAnsi="Wingdings" w:hint="default"/>
+      </w:rPr>
+    </w:lvl>
+    <w:lvl w:ilvl="3" w:tplc="FFFFFFFF" w:tentative="1">
+      <w:start w:val="1"/>
+      <w:numFmt w:val="bullet"/>
+      <w:lvlText w:val=""/>
+      <w:lvlJc w:val="left"/>
+      <w:pPr>
+        <w:ind w:left="3240" w:hanging="360"/>
+      </w:pPr>
+      <w:rPr>
+        <w:rFonts w:ascii="Symbol" w:hAnsi="Symbol" w:hint="default"/>
+      </w:rPr>
+    </w:lvl>
+    <w:lvl w:ilvl="4" w:tplc="FFFFFFFF" w:tentative="1">
+      <w:start w:val="1"/>
+      <w:numFmt w:val="bullet"/>
+      <w:lvlText w:val="o"/>
+      <w:lvlJc w:val="left"/>
+      <w:pPr>
+        <w:ind w:left="3960" w:hanging="360"/>
+      </w:pPr>
+      <w:rPr>
+        <w:rFonts w:ascii="Courier New" w:hAnsi="Courier New" w:cs="Courier New" w:hint="default"/>
+      </w:rPr>
+    </w:lvl>
+    <w:lvl w:ilvl="5" w:tplc="FFFFFFFF" w:tentative="1">
+      <w:start w:val="1"/>
+      <w:numFmt w:val="bullet"/>
+      <w:lvlText w:val=""/>
+      <w:lvlJc w:val="left"/>
+      <w:pPr>
+        <w:ind w:left="4680" w:hanging="360"/>
+      </w:pPr>
+      <w:rPr>
+        <w:rFonts w:ascii="Wingdings" w:hAnsi="Wingdings" w:hint="default"/>
+      </w:rPr>
+    </w:lvl>
+    <w:lvl w:ilvl="6" w:tplc="FFFFFFFF" w:tentative="1">
+      <w:start w:val="1"/>
+      <w:numFmt w:val="bullet"/>
+      <w:lvlText w:val=""/>
+      <w:lvlJc w:val="left"/>
+      <w:pPr>
+        <w:ind w:left="5400" w:hanging="360"/>
+      </w:pPr>
+      <w:rPr>
+        <w:rFonts w:ascii="Symbol" w:hAnsi="Symbol" w:hint="default"/>
+      </w:rPr>
+    </w:lvl>
+    <w:lvl w:ilvl="7" w:tplc="FFFFFFFF" w:tentative="1">
+      <w:start w:val="1"/>
+      <w:numFmt w:val="bullet"/>
+      <w:lvlText w:val="o"/>
+      <w:lvlJc w:val="left"/>
+      <w:pPr>
+        <w:ind w:left="6120" w:hanging="360"/>
+      </w:pPr>
+      <w:rPr>
+        <w:rFonts w:ascii="Courier New" w:hAnsi="Courier New" w:cs="Courier New" w:hint="default"/>
+      </w:rPr>
+    </w:lvl>
+    <w:lvl w:ilvl="8" w:tplc="FFFFFFFF" w:tentative="1">
+      <w:start w:val="1"/>
+      <w:numFmt w:val="bullet"/>
+      <w:lvlText w:val=""/>
+      <w:lvlJc w:val="left"/>
+      <w:pPr>
+        <w:ind w:left="6840" w:hanging="360"/>
+      </w:pPr>
+      <w:rPr>
+        <w:rFonts w:ascii="Wingdings" w:hAnsi="Wingdings" w:hint="default"/>
+      </w:rPr>
+    </w:lvl>
+  </w:abstractNum>
+  <w:abstractNum w:abstractNumId="9" w15:restartNumberingAfterBreak="0">
     <w:nsid w:val="59793C34"/>
     <w:multiLevelType w:val="hybridMultilevel"/>
     <w:tmpl w:val="A22AA8DE"/>
@@ -1548,14 +1662,386 @@
       </w:rPr>
     </w:lvl>
   </w:abstractNum>
+  <w:abstractNum w:abstractNumId="10" w15:restartNumberingAfterBreak="0">
+    <w:nsid w:val="68FC4ECE"/>
+    <w:multiLevelType w:val="hybridMultilevel"/>
+    <w:tmpl w:val="04D0E2B6"/>
+    <w:lvl w:ilvl="0" w:tplc="FB2ED0F6">
+      <w:numFmt w:val="bullet"/>
+      <w:lvlText w:val="-"/>
+      <w:lvlJc w:val="left"/>
+      <w:pPr>
+        <w:ind w:left="1080" w:hanging="360"/>
+      </w:pPr>
+      <w:rPr>
+        <w:rFonts w:ascii="Aptos" w:eastAsiaTheme="minorHAnsi" w:hAnsi="Aptos" w:cstheme="minorBidi" w:hint="default"/>
+        <w:b w:val="0"/>
+        <w:sz w:val="24"/>
+      </w:rPr>
+    </w:lvl>
+    <w:lvl w:ilvl="1" w:tplc="04090003" w:tentative="1">
+      <w:start w:val="1"/>
+      <w:numFmt w:val="bullet"/>
+      <w:lvlText w:val="o"/>
+      <w:lvlJc w:val="left"/>
+      <w:pPr>
+        <w:ind w:left="1800" w:hanging="360"/>
+      </w:pPr>
+      <w:rPr>
+        <w:rFonts w:ascii="Courier New" w:hAnsi="Courier New" w:cs="Courier New" w:hint="default"/>
+      </w:rPr>
+    </w:lvl>
+    <w:lvl w:ilvl="2" w:tplc="04090005" w:tentative="1">
+      <w:start w:val="1"/>
+      <w:numFmt w:val="bullet"/>
+      <w:lvlText w:val=""/>
+      <w:lvlJc w:val="left"/>
+      <w:pPr>
+        <w:ind w:left="2520" w:hanging="360"/>
+      </w:pPr>
+      <w:rPr>
+        <w:rFonts w:ascii="Wingdings" w:hAnsi="Wingdings" w:hint="default"/>
+      </w:rPr>
+    </w:lvl>
+    <w:lvl w:ilvl="3" w:tplc="04090001" w:tentative="1">
+      <w:start w:val="1"/>
+      <w:numFmt w:val="bullet"/>
+      <w:lvlText w:val=""/>
+      <w:lvlJc w:val="left"/>
+      <w:pPr>
+        <w:ind w:left="3240" w:hanging="360"/>
+      </w:pPr>
+      <w:rPr>
+        <w:rFonts w:ascii="Symbol" w:hAnsi="Symbol" w:hint="default"/>
+      </w:rPr>
+    </w:lvl>
+    <w:lvl w:ilvl="4" w:tplc="04090003" w:tentative="1">
+      <w:start w:val="1"/>
+      <w:numFmt w:val="bullet"/>
+      <w:lvlText w:val="o"/>
+      <w:lvlJc w:val="left"/>
+      <w:pPr>
+        <w:ind w:left="3960" w:hanging="360"/>
+      </w:pPr>
+      <w:rPr>
+        <w:rFonts w:ascii="Courier New" w:hAnsi="Courier New" w:cs="Courier New" w:hint="default"/>
+      </w:rPr>
+    </w:lvl>
+    <w:lvl w:ilvl="5" w:tplc="04090005" w:tentative="1">
+      <w:start w:val="1"/>
+      <w:numFmt w:val="bullet"/>
+      <w:lvlText w:val=""/>
+      <w:lvlJc w:val="left"/>
+      <w:pPr>
+        <w:ind w:left="4680" w:hanging="360"/>
+      </w:pPr>
+      <w:rPr>
+        <w:rFonts w:ascii="Wingdings" w:hAnsi="Wingdings" w:hint="default"/>
+      </w:rPr>
+    </w:lvl>
+    <w:lvl w:ilvl="6" w:tplc="04090001" w:tentative="1">
+      <w:start w:val="1"/>
+      <w:numFmt w:val="bullet"/>
+      <w:lvlText w:val=""/>
+      <w:lvlJc w:val="left"/>
+      <w:pPr>
+        <w:ind w:left="5400" w:hanging="360"/>
+      </w:pPr>
+      <w:rPr>
+        <w:rFonts w:ascii="Symbol" w:hAnsi="Symbol" w:hint="default"/>
+      </w:rPr>
+    </w:lvl>
+    <w:lvl w:ilvl="7" w:tplc="04090003" w:tentative="1">
+      <w:start w:val="1"/>
+      <w:numFmt w:val="bullet"/>
+      <w:lvlText w:val="o"/>
+      <w:lvlJc w:val="left"/>
+      <w:pPr>
+        <w:ind w:left="6120" w:hanging="360"/>
+      </w:pPr>
+      <w:rPr>
+        <w:rFonts w:ascii="Courier New" w:hAnsi="Courier New" w:cs="Courier New" w:hint="default"/>
+      </w:rPr>
+    </w:lvl>
+    <w:lvl w:ilvl="8" w:tplc="04090005" w:tentative="1">
+      <w:start w:val="1"/>
+      <w:numFmt w:val="bullet"/>
+      <w:lvlText w:val=""/>
+      <w:lvlJc w:val="left"/>
+      <w:pPr>
+        <w:ind w:left="6840" w:hanging="360"/>
+      </w:pPr>
+      <w:rPr>
+        <w:rFonts w:ascii="Wingdings" w:hAnsi="Wingdings" w:hint="default"/>
+      </w:rPr>
+    </w:lvl>
+  </w:abstractNum>
+  <w:abstractNum w:abstractNumId="11" w15:restartNumberingAfterBreak="0">
+    <w:nsid w:val="72E76735"/>
+    <w:multiLevelType w:val="hybridMultilevel"/>
+    <w:tmpl w:val="2D8CA0F2"/>
+    <w:lvl w:ilvl="0" w:tplc="04090001">
+      <w:start w:val="1"/>
+      <w:numFmt w:val="bullet"/>
+      <w:lvlText w:val=""/>
+      <w:lvlJc w:val="left"/>
+      <w:pPr>
+        <w:ind w:left="720" w:hanging="360"/>
+      </w:pPr>
+      <w:rPr>
+        <w:rFonts w:ascii="Symbol" w:hAnsi="Symbol" w:hint="default"/>
+        <w:b w:val="0"/>
+        <w:sz w:val="24"/>
+      </w:rPr>
+    </w:lvl>
+    <w:lvl w:ilvl="1" w:tplc="FFFFFFFF" w:tentative="1">
+      <w:start w:val="1"/>
+      <w:numFmt w:val="bullet"/>
+      <w:lvlText w:val="o"/>
+      <w:lvlJc w:val="left"/>
+      <w:pPr>
+        <w:ind w:left="1440" w:hanging="360"/>
+      </w:pPr>
+      <w:rPr>
+        <w:rFonts w:ascii="Courier New" w:hAnsi="Courier New" w:cs="Courier New" w:hint="default"/>
+      </w:rPr>
+    </w:lvl>
+    <w:lvl w:ilvl="2" w:tplc="FFFFFFFF" w:tentative="1">
+      <w:start w:val="1"/>
+      <w:numFmt w:val="bullet"/>
+      <w:lvlText w:val=""/>
+      <w:lvlJc w:val="left"/>
+      <w:pPr>
+        <w:ind w:left="2160" w:hanging="360"/>
+      </w:pPr>
+      <w:rPr>
+        <w:rFonts w:ascii="Wingdings" w:hAnsi="Wingdings" w:hint="default"/>
+      </w:rPr>
+    </w:lvl>
+    <w:lvl w:ilvl="3" w:tplc="FFFFFFFF" w:tentative="1">
+      <w:start w:val="1"/>
+      <w:numFmt w:val="bullet"/>
+      <w:lvlText w:val=""/>
+      <w:lvlJc w:val="left"/>
+      <w:pPr>
+        <w:ind w:left="2880" w:hanging="360"/>
+      </w:pPr>
+      <w:rPr>
+        <w:rFonts w:ascii="Symbol" w:hAnsi="Symbol" w:hint="default"/>
+      </w:rPr>
+    </w:lvl>
+    <w:lvl w:ilvl="4" w:tplc="FFFFFFFF" w:tentative="1">
+      <w:start w:val="1"/>
+      <w:numFmt w:val="bullet"/>
+      <w:lvlText w:val="o"/>
+      <w:lvlJc w:val="left"/>
+      <w:pPr>
+        <w:ind w:left="3600" w:hanging="360"/>
+      </w:pPr>
+      <w:rPr>
+        <w:rFonts w:ascii="Courier New" w:hAnsi="Courier New" w:cs="Courier New" w:hint="default"/>
+      </w:rPr>
+    </w:lvl>
+    <w:lvl w:ilvl="5" w:tplc="FFFFFFFF" w:tentative="1">
+      <w:start w:val="1"/>
+      <w:numFmt w:val="bullet"/>
+      <w:lvlText w:val=""/>
+      <w:lvlJc w:val="left"/>
+      <w:pPr>
+        <w:ind w:left="4320" w:hanging="360"/>
+      </w:pPr>
+      <w:rPr>
+        <w:rFonts w:ascii="Wingdings" w:hAnsi="Wingdings" w:hint="default"/>
+      </w:rPr>
+    </w:lvl>
+    <w:lvl w:ilvl="6" w:tplc="FFFFFFFF" w:tentative="1">
+      <w:start w:val="1"/>
+      <w:numFmt w:val="bullet"/>
+      <w:lvlText w:val=""/>
+      <w:lvlJc w:val="left"/>
+      <w:pPr>
+        <w:ind w:left="5040" w:hanging="360"/>
+      </w:pPr>
+      <w:rPr>
+        <w:rFonts w:ascii="Symbol" w:hAnsi="Symbol" w:hint="default"/>
+      </w:rPr>
+    </w:lvl>
+    <w:lvl w:ilvl="7" w:tplc="FFFFFFFF" w:tentative="1">
+      <w:start w:val="1"/>
+      <w:numFmt w:val="bullet"/>
+      <w:lvlText w:val="o"/>
+      <w:lvlJc w:val="left"/>
+      <w:pPr>
+        <w:ind w:left="5760" w:hanging="360"/>
+      </w:pPr>
+      <w:rPr>
+        <w:rFonts w:ascii="Courier New" w:hAnsi="Courier New" w:cs="Courier New" w:hint="default"/>
+      </w:rPr>
+    </w:lvl>
+    <w:lvl w:ilvl="8" w:tplc="FFFFFFFF" w:tentative="1">
+      <w:start w:val="1"/>
+      <w:numFmt w:val="bullet"/>
+      <w:lvlText w:val=""/>
+      <w:lvlJc w:val="left"/>
+      <w:pPr>
+        <w:ind w:left="6480" w:hanging="360"/>
+      </w:pPr>
+      <w:rPr>
+        <w:rFonts w:ascii="Wingdings" w:hAnsi="Wingdings" w:hint="default"/>
+      </w:rPr>
+    </w:lvl>
+  </w:abstractNum>
+  <w:abstractNum w:abstractNumId="12" w15:restartNumberingAfterBreak="0">
+    <w:nsid w:val="79A505B5"/>
+    <w:multiLevelType w:val="hybridMultilevel"/>
+    <w:tmpl w:val="44F27EC8"/>
+    <w:lvl w:ilvl="0" w:tplc="04090001">
+      <w:start w:val="1"/>
+      <w:numFmt w:val="bullet"/>
+      <w:lvlText w:val=""/>
+      <w:lvlJc w:val="left"/>
+      <w:pPr>
+        <w:ind w:left="720" w:hanging="360"/>
+      </w:pPr>
+      <w:rPr>
+        <w:rFonts w:ascii="Symbol" w:hAnsi="Symbol" w:hint="default"/>
+      </w:rPr>
+    </w:lvl>
+    <w:lvl w:ilvl="1" w:tplc="04090003" w:tentative="1">
+      <w:start w:val="1"/>
+      <w:numFmt w:val="bullet"/>
+      <w:lvlText w:val="o"/>
+      <w:lvlJc w:val="left"/>
+      <w:pPr>
+        <w:ind w:left="1440" w:hanging="360"/>
+      </w:pPr>
+      <w:rPr>
+        <w:rFonts w:ascii="Courier New" w:hAnsi="Courier New" w:cs="Courier New" w:hint="default"/>
+      </w:rPr>
+    </w:lvl>
+    <w:lvl w:ilvl="2" w:tplc="04090005" w:tentative="1">
+      <w:start w:val="1"/>
+      <w:numFmt w:val="bullet"/>
+      <w:lvlText w:val=""/>
+      <w:lvlJc w:val="left"/>
+      <w:pPr>
+        <w:ind w:left="2160" w:hanging="360"/>
+      </w:pPr>
+      <w:rPr>
+        <w:rFonts w:ascii="Wingdings" w:hAnsi="Wingdings" w:hint="default"/>
+      </w:rPr>
+    </w:lvl>
+    <w:lvl w:ilvl="3" w:tplc="04090001" w:tentative="1">
+      <w:start w:val="1"/>
+      <w:numFmt w:val="bullet"/>
+      <w:lvlText w:val=""/>
+      <w:lvlJc w:val="left"/>
+      <w:pPr>
+        <w:ind w:left="2880" w:hanging="360"/>
+      </w:pPr>
+      <w:rPr>
+        <w:rFonts w:ascii="Symbol" w:hAnsi="Symbol" w:hint="default"/>
+      </w:rPr>
+    </w:lvl>
+    <w:lvl w:ilvl="4" w:tplc="04090003" w:tentative="1">
+      <w:start w:val="1"/>
+      <w:numFmt w:val="bullet"/>
+      <w:lvlText w:val="o"/>
+      <w:lvlJc w:val="left"/>
+      <w:pPr>
+        <w:ind w:left="3600" w:hanging="360"/>
+      </w:pPr>
+      <w:rPr>
+        <w:rFonts w:ascii="Courier New" w:hAnsi="Courier New" w:cs="Courier New" w:hint="default"/>
+      </w:rPr>
+    </w:lvl>
+    <w:lvl w:ilvl="5" w:tplc="04090005" w:tentative="1">
+      <w:start w:val="1"/>
+      <w:numFmt w:val="bullet"/>
+      <w:lvlText w:val=""/>
+      <w:lvlJc w:val="left"/>
+      <w:pPr>
+        <w:ind w:left="4320" w:hanging="360"/>
+      </w:pPr>
+      <w:rPr>
+        <w:rFonts w:ascii="Wingdings" w:hAnsi="Wingdings" w:hint="default"/>
+      </w:rPr>
+    </w:lvl>
+    <w:lvl w:ilvl="6" w:tplc="04090001" w:tentative="1">
+      <w:start w:val="1"/>
+      <w:numFmt w:val="bullet"/>
+      <w:lvlText w:val=""/>
+      <w:lvlJc w:val="left"/>
+      <w:pPr>
+        <w:ind w:left="5040" w:hanging="360"/>
+      </w:pPr>
+      <w:rPr>
+        <w:rFonts w:ascii="Symbol" w:hAnsi="Symbol" w:hint="default"/>
+      </w:rPr>
+    </w:lvl>
+    <w:lvl w:ilvl="7" w:tplc="04090003" w:tentative="1">
+      <w:start w:val="1"/>
+      <w:numFmt w:val="bullet"/>
+      <w:lvlText w:val="o"/>
+      <w:lvlJc w:val="left"/>
+      <w:pPr>
+        <w:ind w:left="5760" w:hanging="360"/>
+      </w:pPr>
+      <w:rPr>
+        <w:rFonts w:ascii="Courier New" w:hAnsi="Courier New" w:cs="Courier New" w:hint="default"/>
+      </w:rPr>
+    </w:lvl>
+    <w:lvl w:ilvl="8" w:tplc="04090005" w:tentative="1">
+      <w:start w:val="1"/>
+      <w:numFmt w:val="bullet"/>
+      <w:lvlText w:val=""/>
+      <w:lvlJc w:val="left"/>
+      <w:pPr>
+        <w:ind w:left="6480" w:hanging="360"/>
+      </w:pPr>
+      <w:rPr>
+        <w:rFonts w:ascii="Wingdings" w:hAnsi="Wingdings" w:hint="default"/>
+      </w:rPr>
+    </w:lvl>
+  </w:abstractNum>
   <w:num w:numId="1" w16cid:durableId="867525487">
+    <w:abstractNumId w:val="9"/>
+  </w:num>
+  <w:num w:numId="2" w16cid:durableId="552087145">
+    <w:abstractNumId w:val="4"/>
+  </w:num>
+  <w:num w:numId="3" w16cid:durableId="1678187875">
+    <w:abstractNumId w:val="1"/>
+  </w:num>
+  <w:num w:numId="4" w16cid:durableId="724062657">
+    <w:abstractNumId w:val="0"/>
+  </w:num>
+  <w:num w:numId="5" w16cid:durableId="139687917">
     <w:abstractNumId w:val="2"/>
   </w:num>
-  <w:num w:numId="2" w16cid:durableId="552087145">
-    <w:abstractNumId w:val="1"/>
+  <w:num w:numId="6" w16cid:durableId="276722894">
+    <w:abstractNumId w:val="7"/>
   </w:num>
-  <w:num w:numId="3" w16cid:durableId="1678187875">
-    <w:abstractNumId w:val="0"/>
+  <w:num w:numId="7" w16cid:durableId="649288570">
+    <w:abstractNumId w:val="11"/>
+  </w:num>
+  <w:num w:numId="8" w16cid:durableId="884608583">
+    <w:abstractNumId w:val="5"/>
+  </w:num>
+  <w:num w:numId="9" w16cid:durableId="382220414">
+    <w:abstractNumId w:val="10"/>
+  </w:num>
+  <w:num w:numId="10" w16cid:durableId="190076803">
+    <w:abstractNumId w:val="8"/>
+  </w:num>
+  <w:num w:numId="11" w16cid:durableId="1457333024">
+    <w:abstractNumId w:val="3"/>
+  </w:num>
+  <w:num w:numId="12" w16cid:durableId="1639603469">
+    <w:abstractNumId w:val="12"/>
+  </w:num>
+  <w:num w:numId="13" w16cid:durableId="625349878">
+    <w:abstractNumId w:val="6"/>
   </w:num>
 </w:numbering>
 </file>

</xml_diff>